<commit_message>
example week 8 tweaks
</commit_message>
<xml_diff>
--- a/dapr2_lectures/dapr2_08_3x2.docx
+++ b/dapr2_lectures/dapr2_08_3x2.docx
@@ -13,8 +13,6 @@
           <w:u w:val="single"/>
         </w:rPr>
       </w:pPr>
-      <w:bookmarkStart w:id="0" w:name="_GoBack"/>
-      <w:bookmarkEnd w:id="0"/>
       <w:r>
         <w:rPr>
           <w:rFonts w:cstheme="minorHAnsi"/>
@@ -94,6 +92,7 @@
             <w:tcW w:w="2254" w:type="dxa"/>
             <w:tcBorders>
               <w:top w:val="single" w:sz="4" w:space="0" w:color="auto"/>
+              <w:left w:val="single" w:sz="4" w:space="0" w:color="auto"/>
               <w:bottom w:val="single" w:sz="4" w:space="0" w:color="auto"/>
               <w:right w:val="single" w:sz="4" w:space="0" w:color="auto"/>
             </w:tcBorders>
@@ -112,6 +111,7 @@
           <w:tcPr>
             <w:tcW w:w="2254" w:type="dxa"/>
             <w:tcBorders>
+              <w:top w:val="single" w:sz="4" w:space="0" w:color="auto"/>
               <w:left w:val="single" w:sz="4" w:space="0" w:color="auto"/>
               <w:bottom w:val="single" w:sz="4" w:space="0" w:color="auto"/>
             </w:tcBorders>
@@ -139,6 +139,7 @@
           <w:tcPr>
             <w:tcW w:w="2254" w:type="dxa"/>
             <w:tcBorders>
+              <w:top w:val="single" w:sz="4" w:space="0" w:color="auto"/>
               <w:bottom w:val="single" w:sz="4" w:space="0" w:color="auto"/>
               <w:right w:val="single" w:sz="4" w:space="0" w:color="auto"/>
             </w:tcBorders>
@@ -164,6 +165,62 @@
         </w:tc>
       </w:tr>
       <w:tr>
+        <w:tc>
+          <w:tcPr>
+            <w:tcW w:w="2254" w:type="dxa"/>
+            <w:tcBorders>
+              <w:top w:val="single" w:sz="4" w:space="0" w:color="auto"/>
+              <w:left w:val="single" w:sz="4" w:space="0" w:color="auto"/>
+              <w:bottom w:val="nil"/>
+              <w:right w:val="single" w:sz="4" w:space="0" w:color="auto"/>
+            </w:tcBorders>
+          </w:tcPr>
+          <w:p>
+            <w:pPr>
+              <w:rPr>
+                <w:rFonts w:cstheme="minorHAnsi"/>
+                <w:sz w:val="24"/>
+                <w:szCs w:val="24"/>
+              </w:rPr>
+            </w:pPr>
+            <w:r>
+              <w:rPr>
+                <w:rFonts w:cstheme="minorHAnsi"/>
+                <w:sz w:val="24"/>
+                <w:szCs w:val="24"/>
+              </w:rPr>
+              <w:t>Treatment A</w:t>
+            </w:r>
+          </w:p>
+        </w:tc>
+        <w:tc>
+          <w:tcPr>
+            <w:tcW w:w="2254" w:type="dxa"/>
+            <w:tcBorders>
+              <w:top w:val="single" w:sz="4" w:space="0" w:color="auto"/>
+              <w:left w:val="single" w:sz="4" w:space="0" w:color="auto"/>
+              <w:bottom w:val="nil"/>
+            </w:tcBorders>
+          </w:tcPr>
+          <w:p>
+            <w:pPr>
+              <w:jc w:val="center"/>
+              <w:rPr>
+                <w:rFonts w:cstheme="minorHAnsi"/>
+                <w:sz w:val="24"/>
+                <w:szCs w:val="24"/>
+              </w:rPr>
+            </w:pPr>
+            <w:r>
+              <w:rPr>
+                <w:rFonts w:cstheme="minorHAnsi"/>
+                <w:sz w:val="24"/>
+                <w:szCs w:val="24"/>
+              </w:rPr>
+              <w:t>10.80</w:t>
+            </w:r>
+          </w:p>
+        </w:tc>
         <w:tc>
           <w:tcPr>
             <w:tcW w:w="2254" w:type="dxa"/>
@@ -175,6 +232,7 @@
           </w:tcPr>
           <w:p>
             <w:pPr>
+              <w:jc w:val="center"/>
               <w:rPr>
                 <w:rFonts w:cstheme="minorHAnsi"/>
                 <w:sz w:val="24"/>
@@ -187,22 +245,23 @@
                 <w:sz w:val="24"/>
                 <w:szCs w:val="24"/>
               </w:rPr>
-              <w:t>Treatment A</w:t>
+              <w:t>7.87</w:t>
             </w:r>
           </w:p>
         </w:tc>
+      </w:tr>
+      <w:tr>
         <w:tc>
           <w:tcPr>
             <w:tcW w:w="2254" w:type="dxa"/>
             <w:tcBorders>
-              <w:top w:val="single" w:sz="4" w:space="0" w:color="auto"/>
+              <w:top w:val="nil"/>
               <w:left w:val="single" w:sz="4" w:space="0" w:color="auto"/>
-              <w:bottom w:val="nil"/>
+              <w:right w:val="single" w:sz="4" w:space="0" w:color="auto"/>
             </w:tcBorders>
           </w:tcPr>
           <w:p>
             <w:pPr>
-              <w:jc w:val="center"/>
               <w:rPr>
                 <w:rFonts w:cstheme="minorHAnsi"/>
                 <w:sz w:val="24"/>
@@ -215,7 +274,7 @@
                 <w:sz w:val="24"/>
                 <w:szCs w:val="24"/>
               </w:rPr>
-              <w:t>10.80</w:t>
+              <w:t>Treatment B</w:t>
             </w:r>
           </w:p>
         </w:tc>
@@ -223,9 +282,8 @@
           <w:tcPr>
             <w:tcW w:w="2254" w:type="dxa"/>
             <w:tcBorders>
-              <w:top w:val="single" w:sz="4" w:space="0" w:color="auto"/>
-              <w:bottom w:val="nil"/>
-              <w:right w:val="single" w:sz="4" w:space="0" w:color="auto"/>
+              <w:top w:val="nil"/>
+              <w:left w:val="single" w:sz="4" w:space="0" w:color="auto"/>
             </w:tcBorders>
           </w:tcPr>
           <w:p>
@@ -243,12 +301,10 @@
                 <w:sz w:val="24"/>
                 <w:szCs w:val="24"/>
               </w:rPr>
-              <w:t>7.87</w:t>
+              <w:t>9.43</w:t>
             </w:r>
           </w:p>
         </w:tc>
-      </w:tr>
-      <w:tr>
         <w:tc>
           <w:tcPr>
             <w:tcW w:w="2254" w:type="dxa"/>
@@ -259,6 +315,7 @@
           </w:tcPr>
           <w:p>
             <w:pPr>
+              <w:jc w:val="center"/>
               <w:rPr>
                 <w:rFonts w:cstheme="minorHAnsi"/>
                 <w:sz w:val="24"/>
@@ -271,71 +328,18 @@
                 <w:sz w:val="24"/>
                 <w:szCs w:val="24"/>
               </w:rPr>
-              <w:t>Treatment B</w:t>
+              <w:t>13.11</w:t>
             </w:r>
           </w:p>
         </w:tc>
+      </w:tr>
+      <w:tr>
         <w:tc>
           <w:tcPr>
             <w:tcW w:w="2254" w:type="dxa"/>
             <w:tcBorders>
               <w:top w:val="nil"/>
               <w:left w:val="single" w:sz="4" w:space="0" w:color="auto"/>
-            </w:tcBorders>
-          </w:tcPr>
-          <w:p>
-            <w:pPr>
-              <w:jc w:val="center"/>
-              <w:rPr>
-                <w:rFonts w:cstheme="minorHAnsi"/>
-                <w:sz w:val="24"/>
-                <w:szCs w:val="24"/>
-              </w:rPr>
-            </w:pPr>
-            <w:r>
-              <w:rPr>
-                <w:rFonts w:cstheme="minorHAnsi"/>
-                <w:sz w:val="24"/>
-                <w:szCs w:val="24"/>
-              </w:rPr>
-              <w:t>9.43</w:t>
-            </w:r>
-          </w:p>
-        </w:tc>
-        <w:tc>
-          <w:tcPr>
-            <w:tcW w:w="2254" w:type="dxa"/>
-            <w:tcBorders>
-              <w:top w:val="nil"/>
-              <w:right w:val="single" w:sz="4" w:space="0" w:color="auto"/>
-            </w:tcBorders>
-          </w:tcPr>
-          <w:p>
-            <w:pPr>
-              <w:jc w:val="center"/>
-              <w:rPr>
-                <w:rFonts w:cstheme="minorHAnsi"/>
-                <w:sz w:val="24"/>
-                <w:szCs w:val="24"/>
-              </w:rPr>
-            </w:pPr>
-            <w:r>
-              <w:rPr>
-                <w:rFonts w:cstheme="minorHAnsi"/>
-                <w:sz w:val="24"/>
-                <w:szCs w:val="24"/>
-              </w:rPr>
-              <w:t>13.11</w:t>
-            </w:r>
-          </w:p>
-        </w:tc>
-      </w:tr>
-      <w:tr>
-        <w:tc>
-          <w:tcPr>
-            <w:tcW w:w="2254" w:type="dxa"/>
-            <w:tcBorders>
-              <w:top w:val="nil"/>
               <w:bottom w:val="single" w:sz="4" w:space="0" w:color="auto"/>
               <w:right w:val="single" w:sz="4" w:space="0" w:color="auto"/>
             </w:tcBorders>
@@ -474,6 +478,7 @@
             <w:tcW w:w="2254" w:type="dxa"/>
             <w:tcBorders>
               <w:top w:val="single" w:sz="4" w:space="0" w:color="auto"/>
+              <w:left w:val="single" w:sz="4" w:space="0" w:color="auto"/>
               <w:bottom w:val="single" w:sz="4" w:space="0" w:color="auto"/>
               <w:right w:val="single" w:sz="4" w:space="0" w:color="auto"/>
             </w:tcBorders>
@@ -492,6 +497,7 @@
           <w:tcPr>
             <w:tcW w:w="2254" w:type="dxa"/>
             <w:tcBorders>
+              <w:top w:val="single" w:sz="4" w:space="0" w:color="auto"/>
               <w:left w:val="single" w:sz="4" w:space="0" w:color="auto"/>
               <w:bottom w:val="single" w:sz="4" w:space="0" w:color="auto"/>
             </w:tcBorders>
@@ -519,6 +525,7 @@
           <w:tcPr>
             <w:tcW w:w="2254" w:type="dxa"/>
             <w:tcBorders>
+              <w:top w:val="single" w:sz="4" w:space="0" w:color="auto"/>
               <w:bottom w:val="single" w:sz="4" w:space="0" w:color="auto"/>
               <w:right w:val="single" w:sz="4" w:space="0" w:color="auto"/>
             </w:tcBorders>
@@ -544,6 +551,90 @@
         </w:tc>
       </w:tr>
       <w:tr>
+        <w:tc>
+          <w:tcPr>
+            <w:tcW w:w="2254" w:type="dxa"/>
+            <w:tcBorders>
+              <w:top w:val="single" w:sz="4" w:space="0" w:color="auto"/>
+              <w:left w:val="single" w:sz="4" w:space="0" w:color="auto"/>
+              <w:bottom w:val="nil"/>
+              <w:right w:val="single" w:sz="4" w:space="0" w:color="auto"/>
+            </w:tcBorders>
+          </w:tcPr>
+          <w:p>
+            <w:pPr>
+              <w:rPr>
+                <w:rFonts w:cstheme="minorHAnsi"/>
+                <w:sz w:val="24"/>
+                <w:szCs w:val="24"/>
+              </w:rPr>
+            </w:pPr>
+            <w:r>
+              <w:rPr>
+                <w:rFonts w:cstheme="minorHAnsi"/>
+                <w:sz w:val="24"/>
+                <w:szCs w:val="24"/>
+              </w:rPr>
+              <w:t>Treatment A</w:t>
+            </w:r>
+          </w:p>
+        </w:tc>
+        <w:tc>
+          <w:tcPr>
+            <w:tcW w:w="2254" w:type="dxa"/>
+            <w:tcBorders>
+              <w:top w:val="single" w:sz="4" w:space="0" w:color="auto"/>
+              <w:left w:val="single" w:sz="4" w:space="0" w:color="auto"/>
+              <w:bottom w:val="nil"/>
+            </w:tcBorders>
+          </w:tcPr>
+          <w:p>
+            <w:pPr>
+              <w:jc w:val="center"/>
+              <w:rPr>
+                <w:rFonts w:cstheme="minorHAnsi"/>
+                <w:sz w:val="24"/>
+                <w:szCs w:val="24"/>
+              </w:rPr>
+            </w:pPr>
+            <m:oMathPara>
+              <m:oMath>
+                <m:sSub>
+                  <m:sSubPr>
+                    <m:ctrlPr>
+                      <w:rPr>
+                        <w:rFonts w:ascii="Cambria Math" w:hAnsi="Cambria Math" w:cstheme="minorHAnsi"/>
+                        <w:i/>
+                        <w:sz w:val="24"/>
+                        <w:szCs w:val="24"/>
+                      </w:rPr>
+                    </m:ctrlPr>
+                  </m:sSubPr>
+                  <m:e>
+                    <m:r>
+                      <w:rPr>
+                        <w:rFonts w:ascii="Cambria Math" w:hAnsi="Cambria Math" w:cstheme="minorHAnsi"/>
+                        <w:sz w:val="24"/>
+                        <w:szCs w:val="24"/>
+                      </w:rPr>
+                      <m:t>μ</m:t>
+                    </m:r>
+                  </m:e>
+                  <m:sub>
+                    <m:r>
+                      <w:rPr>
+                        <w:rFonts w:ascii="Cambria Math" w:hAnsi="Cambria Math" w:cstheme="minorHAnsi"/>
+                        <w:sz w:val="24"/>
+                        <w:szCs w:val="24"/>
+                      </w:rPr>
+                      <m:t>11</m:t>
+                    </m:r>
+                  </m:sub>
+                </m:sSub>
+              </m:oMath>
+            </m:oMathPara>
+          </w:p>
+        </w:tc>
         <w:tc>
           <w:tcPr>
             <w:tcW w:w="2254" w:type="dxa"/>
@@ -555,33 +646,6 @@
           </w:tcPr>
           <w:p>
             <w:pPr>
-              <w:rPr>
-                <w:rFonts w:cstheme="minorHAnsi"/>
-                <w:sz w:val="24"/>
-                <w:szCs w:val="24"/>
-              </w:rPr>
-            </w:pPr>
-            <w:r>
-              <w:rPr>
-                <w:rFonts w:cstheme="minorHAnsi"/>
-                <w:sz w:val="24"/>
-                <w:szCs w:val="24"/>
-              </w:rPr>
-              <w:t>Treatment A</w:t>
-            </w:r>
-          </w:p>
-        </w:tc>
-        <w:tc>
-          <w:tcPr>
-            <w:tcW w:w="2254" w:type="dxa"/>
-            <w:tcBorders>
-              <w:top w:val="single" w:sz="4" w:space="0" w:color="auto"/>
-              <w:left w:val="single" w:sz="4" w:space="0" w:color="auto"/>
-              <w:bottom w:val="nil"/>
-            </w:tcBorders>
-          </w:tcPr>
-          <w:p>
-            <w:pPr>
               <w:jc w:val="center"/>
               <w:rPr>
                 <w:rFonts w:cstheme="minorHAnsi"/>
@@ -619,7 +683,7 @@
                         <w:sz w:val="24"/>
                         <w:szCs w:val="24"/>
                       </w:rPr>
-                      <m:t>11</m:t>
+                      <m:t>12</m:t>
                     </m:r>
                   </m:sub>
                 </m:sSub>
@@ -627,13 +691,41 @@
             </m:oMathPara>
           </w:p>
         </w:tc>
+      </w:tr>
+      <w:tr>
         <w:tc>
           <w:tcPr>
             <w:tcW w:w="2254" w:type="dxa"/>
             <w:tcBorders>
-              <w:top w:val="single" w:sz="4" w:space="0" w:color="auto"/>
-              <w:bottom w:val="nil"/>
+              <w:top w:val="nil"/>
+              <w:left w:val="single" w:sz="4" w:space="0" w:color="auto"/>
               <w:right w:val="single" w:sz="4" w:space="0" w:color="auto"/>
+            </w:tcBorders>
+          </w:tcPr>
+          <w:p>
+            <w:pPr>
+              <w:rPr>
+                <w:rFonts w:cstheme="minorHAnsi"/>
+                <w:sz w:val="24"/>
+                <w:szCs w:val="24"/>
+              </w:rPr>
+            </w:pPr>
+            <w:r>
+              <w:rPr>
+                <w:rFonts w:cstheme="minorHAnsi"/>
+                <w:sz w:val="24"/>
+                <w:szCs w:val="24"/>
+              </w:rPr>
+              <w:t>Treatment B</w:t>
+            </w:r>
+          </w:p>
+        </w:tc>
+        <w:tc>
+          <w:tcPr>
+            <w:tcW w:w="2254" w:type="dxa"/>
+            <w:tcBorders>
+              <w:top w:val="nil"/>
+              <w:left w:val="single" w:sz="4" w:space="0" w:color="auto"/>
             </w:tcBorders>
           </w:tcPr>
           <w:p>
@@ -675,7 +767,7 @@
                         <w:sz w:val="24"/>
                         <w:szCs w:val="24"/>
                       </w:rPr>
-                      <m:t>12</m:t>
+                      <m:t>21</m:t>
                     </m:r>
                   </m:sub>
                 </m:sSub>
@@ -683,8 +775,6 @@
             </m:oMathPara>
           </w:p>
         </w:tc>
-      </w:tr>
-      <w:tr>
         <w:tc>
           <w:tcPr>
             <w:tcW w:w="2254" w:type="dxa"/>
@@ -695,32 +785,6 @@
           </w:tcPr>
           <w:p>
             <w:pPr>
-              <w:rPr>
-                <w:rFonts w:cstheme="minorHAnsi"/>
-                <w:sz w:val="24"/>
-                <w:szCs w:val="24"/>
-              </w:rPr>
-            </w:pPr>
-            <w:r>
-              <w:rPr>
-                <w:rFonts w:cstheme="minorHAnsi"/>
-                <w:sz w:val="24"/>
-                <w:szCs w:val="24"/>
-              </w:rPr>
-              <w:t>Treatment B</w:t>
-            </w:r>
-          </w:p>
-        </w:tc>
-        <w:tc>
-          <w:tcPr>
-            <w:tcW w:w="2254" w:type="dxa"/>
-            <w:tcBorders>
-              <w:top w:val="nil"/>
-              <w:left w:val="single" w:sz="4" w:space="0" w:color="auto"/>
-            </w:tcBorders>
-          </w:tcPr>
-          <w:p>
-            <w:pPr>
               <w:jc w:val="center"/>
               <w:rPr>
                 <w:rFonts w:cstheme="minorHAnsi"/>
@@ -758,7 +822,7 @@
                         <w:sz w:val="24"/>
                         <w:szCs w:val="24"/>
                       </w:rPr>
-                      <m:t>21</m:t>
+                      <m:t>22</m:t>
                     </m:r>
                   </m:sub>
                 </m:sSub>
@@ -766,68 +830,14 @@
             </m:oMathPara>
           </w:p>
         </w:tc>
+      </w:tr>
+      <w:tr>
         <w:tc>
           <w:tcPr>
             <w:tcW w:w="2254" w:type="dxa"/>
             <w:tcBorders>
               <w:top w:val="nil"/>
-              <w:right w:val="single" w:sz="4" w:space="0" w:color="auto"/>
-            </w:tcBorders>
-          </w:tcPr>
-          <w:p>
-            <w:pPr>
-              <w:jc w:val="center"/>
-              <w:rPr>
-                <w:rFonts w:cstheme="minorHAnsi"/>
-                <w:sz w:val="24"/>
-                <w:szCs w:val="24"/>
-              </w:rPr>
-            </w:pPr>
-            <m:oMathPara>
-              <m:oMath>
-                <m:sSub>
-                  <m:sSubPr>
-                    <m:ctrlPr>
-                      <w:rPr>
-                        <w:rFonts w:ascii="Cambria Math" w:hAnsi="Cambria Math" w:cstheme="minorHAnsi"/>
-                        <w:i/>
-                        <w:sz w:val="24"/>
-                        <w:szCs w:val="24"/>
-                      </w:rPr>
-                    </m:ctrlPr>
-                  </m:sSubPr>
-                  <m:e>
-                    <m:r>
-                      <w:rPr>
-                        <w:rFonts w:ascii="Cambria Math" w:hAnsi="Cambria Math" w:cstheme="minorHAnsi"/>
-                        <w:sz w:val="24"/>
-                        <w:szCs w:val="24"/>
-                      </w:rPr>
-                      <m:t>μ</m:t>
-                    </m:r>
-                  </m:e>
-                  <m:sub>
-                    <m:r>
-                      <w:rPr>
-                        <w:rFonts w:ascii="Cambria Math" w:hAnsi="Cambria Math" w:cstheme="minorHAnsi"/>
-                        <w:sz w:val="24"/>
-                        <w:szCs w:val="24"/>
-                      </w:rPr>
-                      <m:t>22</m:t>
-                    </m:r>
-                  </m:sub>
-                </m:sSub>
-              </m:oMath>
-            </m:oMathPara>
-          </w:p>
-        </w:tc>
-      </w:tr>
-      <w:tr>
-        <w:tc>
-          <w:tcPr>
-            <w:tcW w:w="2254" w:type="dxa"/>
-            <w:tcBorders>
-              <w:top w:val="nil"/>
+              <w:left w:val="single" w:sz="4" w:space="0" w:color="auto"/>
               <w:bottom w:val="single" w:sz="4" w:space="0" w:color="auto"/>
               <w:right w:val="single" w:sz="4" w:space="0" w:color="auto"/>
             </w:tcBorders>
@@ -1102,25 +1112,7 @@
           <w:sz w:val="24"/>
           <w:szCs w:val="24"/>
         </w:rPr>
-        <w:t>And we need (r-1</w:t>
-      </w:r>
-      <w:proofErr w:type="gramStart"/>
-      <w:r>
-        <w:rPr>
-          <w:rFonts w:cstheme="minorHAnsi"/>
-          <w:sz w:val="24"/>
-          <w:szCs w:val="24"/>
-        </w:rPr>
-        <w:t>)(</w:t>
-      </w:r>
-      <w:proofErr w:type="gramEnd"/>
-      <w:r>
-        <w:rPr>
-          <w:rFonts w:cstheme="minorHAnsi"/>
-          <w:sz w:val="24"/>
-          <w:szCs w:val="24"/>
-        </w:rPr>
-        <w:t xml:space="preserve">c-1) for the interactions. (3-1)(2-1) = 2*1 = 2 </w:t>
+        <w:t xml:space="preserve">And we need (r-1)(c-1) for the interactions. (3-1)(2-1) = 2*1 = 2 </w:t>
       </w:r>
     </w:p>
     <w:p>
@@ -1418,23 +1410,13 @@
                 <w:szCs w:val="24"/>
               </w:rPr>
             </w:pPr>
-            <w:proofErr w:type="spellStart"/>
             <w:r>
               <w:rPr>
                 <w:rFonts w:cstheme="minorHAnsi"/>
                 <w:sz w:val="24"/>
                 <w:szCs w:val="24"/>
               </w:rPr>
-              <w:t>Hosp</w:t>
-            </w:r>
-            <w:proofErr w:type="spellEnd"/>
-            <w:r>
-              <w:rPr>
-                <w:rFonts w:cstheme="minorHAnsi"/>
-                <w:sz w:val="24"/>
-                <w:szCs w:val="24"/>
-              </w:rPr>
-              <w:t xml:space="preserve"> 1</w:t>
+              <w:t>Hosp 1</w:t>
             </w:r>
           </w:p>
         </w:tc>
@@ -1615,23 +1597,13 @@
                 <w:szCs w:val="24"/>
               </w:rPr>
             </w:pPr>
-            <w:proofErr w:type="spellStart"/>
             <w:r>
               <w:rPr>
                 <w:rFonts w:cstheme="minorHAnsi"/>
                 <w:sz w:val="24"/>
                 <w:szCs w:val="24"/>
               </w:rPr>
-              <w:t>Hosp</w:t>
-            </w:r>
-            <w:proofErr w:type="spellEnd"/>
-            <w:r>
-              <w:rPr>
-                <w:rFonts w:cstheme="minorHAnsi"/>
-                <w:sz w:val="24"/>
-                <w:szCs w:val="24"/>
-              </w:rPr>
-              <w:t xml:space="preserve"> 1</w:t>
+              <w:t>Hosp 1</w:t>
             </w:r>
           </w:p>
         </w:tc>
@@ -1801,23 +1773,13 @@
                 <w:szCs w:val="24"/>
               </w:rPr>
             </w:pPr>
-            <w:proofErr w:type="spellStart"/>
             <w:r>
               <w:rPr>
                 <w:rFonts w:cstheme="minorHAnsi"/>
                 <w:sz w:val="24"/>
                 <w:szCs w:val="24"/>
               </w:rPr>
-              <w:t>Hosp</w:t>
-            </w:r>
-            <w:proofErr w:type="spellEnd"/>
-            <w:r>
-              <w:rPr>
-                <w:rFonts w:cstheme="minorHAnsi"/>
-                <w:sz w:val="24"/>
-                <w:szCs w:val="24"/>
-              </w:rPr>
-              <w:t xml:space="preserve"> 1</w:t>
+              <w:t>Hosp 1</w:t>
             </w:r>
           </w:p>
         </w:tc>
@@ -1972,23 +1934,13 @@
                 <w:szCs w:val="24"/>
               </w:rPr>
             </w:pPr>
-            <w:proofErr w:type="spellStart"/>
             <w:r>
               <w:rPr>
                 <w:rFonts w:cstheme="minorHAnsi"/>
                 <w:sz w:val="24"/>
                 <w:szCs w:val="24"/>
               </w:rPr>
-              <w:t>Hosp</w:t>
-            </w:r>
-            <w:proofErr w:type="spellEnd"/>
-            <w:r>
-              <w:rPr>
-                <w:rFonts w:cstheme="minorHAnsi"/>
-                <w:sz w:val="24"/>
-                <w:szCs w:val="24"/>
-              </w:rPr>
-              <w:t xml:space="preserve"> 2</w:t>
+              <w:t>Hosp 2</w:t>
             </w:r>
           </w:p>
         </w:tc>
@@ -2143,23 +2095,13 @@
                 <w:szCs w:val="24"/>
               </w:rPr>
             </w:pPr>
-            <w:proofErr w:type="spellStart"/>
             <w:r>
               <w:rPr>
                 <w:rFonts w:cstheme="minorHAnsi"/>
                 <w:sz w:val="24"/>
                 <w:szCs w:val="24"/>
               </w:rPr>
-              <w:t>Hosp</w:t>
-            </w:r>
-            <w:proofErr w:type="spellEnd"/>
-            <w:r>
-              <w:rPr>
-                <w:rFonts w:cstheme="minorHAnsi"/>
-                <w:sz w:val="24"/>
-                <w:szCs w:val="24"/>
-              </w:rPr>
-              <w:t xml:space="preserve"> 2</w:t>
+              <w:t>Hosp 2</w:t>
             </w:r>
           </w:p>
         </w:tc>
@@ -2314,23 +2256,13 @@
                 <w:szCs w:val="24"/>
               </w:rPr>
             </w:pPr>
-            <w:proofErr w:type="spellStart"/>
             <w:r>
               <w:rPr>
                 <w:rFonts w:cstheme="minorHAnsi"/>
                 <w:sz w:val="24"/>
                 <w:szCs w:val="24"/>
               </w:rPr>
-              <w:t>Hosp</w:t>
-            </w:r>
-            <w:proofErr w:type="spellEnd"/>
-            <w:r>
-              <w:rPr>
-                <w:rFonts w:cstheme="minorHAnsi"/>
-                <w:sz w:val="24"/>
-                <w:szCs w:val="24"/>
-              </w:rPr>
-              <w:t xml:space="preserve"> 2</w:t>
+              <w:t>Hosp 2</w:t>
             </w:r>
           </w:p>
         </w:tc>
@@ -8637,6 +8569,45 @@
                 <w:szCs w:val="24"/>
               </w:rPr>
             </w:pPr>
+            <m:oMathPara>
+              <m:oMathParaPr>
+                <m:jc m:val="left"/>
+              </m:oMathParaPr>
+              <m:oMath>
+                <m:sSub>
+                  <m:sSubPr>
+                    <m:ctrlPr>
+                      <w:rPr>
+                        <w:rFonts w:ascii="Cambria Math" w:hAnsi="Cambria Math" w:cstheme="minorHAnsi"/>
+                        <w:i/>
+                        <w:sz w:val="24"/>
+                        <w:szCs w:val="24"/>
+                      </w:rPr>
+                    </m:ctrlPr>
+                  </m:sSubPr>
+                  <m:e>
+                    <m:r>
+                      <w:rPr>
+                        <w:rFonts w:ascii="Cambria Math" w:hAnsi="Cambria Math" w:cstheme="minorHAnsi"/>
+                        <w:sz w:val="24"/>
+                        <w:szCs w:val="24"/>
+                      </w:rPr>
+                      <m:t>μ</m:t>
+                    </m:r>
+                  </m:e>
+                  <m:sub>
+                    <m:r>
+                      <w:rPr>
+                        <w:rFonts w:ascii="Cambria Math" w:hAnsi="Cambria Math" w:cstheme="minorHAnsi"/>
+                        <w:sz w:val="24"/>
+                        <w:szCs w:val="24"/>
+                      </w:rPr>
+                      <m:t>22</m:t>
+                    </m:r>
+                  </m:sub>
+                </m:sSub>
+              </m:oMath>
+            </m:oMathPara>
           </w:p>
         </w:tc>
         <w:tc>
@@ -8668,7 +8639,6 @@
           <w:p>
             <w:pPr>
               <w:rPr>
-                <w:rFonts w:ascii="Calibri" w:eastAsia="MS Mincho" w:hAnsi="Calibri" w:cs="Calibri"/>
                 <w:sz w:val="24"/>
                 <w:szCs w:val="24"/>
               </w:rPr>
@@ -8717,7 +8687,6 @@
             </m:oMath>
             <w:r>
               <w:rPr>
-                <w:rFonts w:cstheme="minorHAnsi"/>
                 <w:sz w:val="24"/>
                 <w:szCs w:val="24"/>
               </w:rPr>
@@ -9279,7 +9248,7 @@
           <w:p>
             <w:pPr>
               <w:rPr>
-                <w:rFonts w:ascii="Calibri" w:eastAsia="MS Mincho" w:hAnsi="Calibri" w:cs="Calibri"/>
+                <w:rFonts w:ascii="Calibri" w:eastAsia="MS Mincho" w:hAnsi="Calibri" w:cs="Times New Roman"/>
                 <w:sz w:val="24"/>
                 <w:szCs w:val="24"/>
               </w:rPr>
@@ -9337,6 +9306,344 @@
                 <w:szCs w:val="24"/>
               </w:rPr>
             </w:pPr>
+            <w:r>
+              <w:rPr>
+                <w:rFonts w:cstheme="minorHAnsi"/>
+                <w:sz w:val="24"/>
+                <w:szCs w:val="24"/>
+              </w:rPr>
+              <w:t>=</w:t>
+            </w:r>
+          </w:p>
+        </w:tc>
+        <w:tc>
+          <w:tcPr>
+            <w:tcW w:w="7331" w:type="dxa"/>
+          </w:tcPr>
+          <w:p>
+            <w:pPr>
+              <w:rPr>
+                <w:rFonts w:ascii="Calibri" w:eastAsia="MS Mincho" w:hAnsi="Calibri" w:cs="Calibri"/>
+                <w:sz w:val="24"/>
+                <w:szCs w:val="24"/>
+              </w:rPr>
+            </w:pPr>
+            <m:oMathPara>
+              <m:oMathParaPr>
+                <m:jc m:val="left"/>
+              </m:oMathParaPr>
+              <m:oMath>
+                <m:sSub>
+                  <m:sSubPr>
+                    <m:ctrlPr>
+                      <w:rPr>
+                        <w:rFonts w:ascii="Cambria Math" w:hAnsi="Cambria Math" w:cstheme="minorHAnsi"/>
+                        <w:i/>
+                        <w:sz w:val="24"/>
+                        <w:szCs w:val="24"/>
+                      </w:rPr>
+                    </m:ctrlPr>
+                  </m:sSubPr>
+                  <m:e>
+                    <m:r>
+                      <w:rPr>
+                        <w:rFonts w:ascii="Cambria Math" w:hAnsi="Cambria Math" w:cstheme="minorHAnsi"/>
+                        <w:sz w:val="24"/>
+                        <w:szCs w:val="24"/>
+                      </w:rPr>
+                      <m:t>μ</m:t>
+                    </m:r>
+                  </m:e>
+                  <m:sub>
+                    <m:r>
+                      <w:rPr>
+                        <w:rFonts w:ascii="Cambria Math" w:hAnsi="Cambria Math" w:cstheme="minorHAnsi"/>
+                        <w:sz w:val="24"/>
+                        <w:szCs w:val="24"/>
+                      </w:rPr>
+                      <m:t>22</m:t>
+                    </m:r>
+                  </m:sub>
+                </m:sSub>
+                <m:r>
+                  <w:rPr>
+                    <w:rFonts w:ascii="Cambria Math" w:hAnsi="Cambria Math" w:cstheme="minorHAnsi"/>
+                    <w:sz w:val="24"/>
+                    <w:szCs w:val="24"/>
+                  </w:rPr>
+                  <m:t>-</m:t>
+                </m:r>
+                <m:sSub>
+                  <m:sSubPr>
+                    <m:ctrlPr>
+                      <w:rPr>
+                        <w:rFonts w:ascii="Cambria Math" w:hAnsi="Cambria Math" w:cstheme="minorHAnsi"/>
+                        <w:i/>
+                        <w:sz w:val="24"/>
+                        <w:szCs w:val="24"/>
+                      </w:rPr>
+                    </m:ctrlPr>
+                  </m:sSubPr>
+                  <m:e>
+                    <m:r>
+                      <w:rPr>
+                        <w:rFonts w:ascii="Cambria Math" w:hAnsi="Cambria Math" w:cstheme="minorHAnsi"/>
+                        <w:sz w:val="24"/>
+                        <w:szCs w:val="24"/>
+                      </w:rPr>
+                      <m:t>μ</m:t>
+                    </m:r>
+                  </m:e>
+                  <m:sub>
+                    <m:r>
+                      <w:rPr>
+                        <w:rFonts w:ascii="Cambria Math" w:hAnsi="Cambria Math" w:cstheme="minorHAnsi"/>
+                        <w:sz w:val="24"/>
+                        <w:szCs w:val="24"/>
+                      </w:rPr>
+                      <m:t>11</m:t>
+                    </m:r>
+                  </m:sub>
+                </m:sSub>
+                <m:r>
+                  <w:rPr>
+                    <w:rFonts w:ascii="Cambria Math" w:hAnsi="Cambria Math" w:cstheme="minorHAnsi"/>
+                    <w:sz w:val="24"/>
+                    <w:szCs w:val="24"/>
+                  </w:rPr>
+                  <m:t xml:space="preserve">- </m:t>
+                </m:r>
+                <m:sSub>
+                  <m:sSubPr>
+                    <m:ctrlPr>
+                      <w:rPr>
+                        <w:rFonts w:ascii="Cambria Math" w:hAnsi="Cambria Math" w:cstheme="minorHAnsi"/>
+                        <w:i/>
+                        <w:sz w:val="24"/>
+                        <w:szCs w:val="24"/>
+                      </w:rPr>
+                    </m:ctrlPr>
+                  </m:sSubPr>
+                  <m:e>
+                    <m:r>
+                      <w:rPr>
+                        <w:rFonts w:ascii="Cambria Math" w:hAnsi="Cambria Math" w:cstheme="minorHAnsi"/>
+                        <w:sz w:val="24"/>
+                        <w:szCs w:val="24"/>
+                      </w:rPr>
+                      <m:t>μ</m:t>
+                    </m:r>
+                  </m:e>
+                  <m:sub>
+                    <m:r>
+                      <w:rPr>
+                        <w:rFonts w:ascii="Cambria Math" w:hAnsi="Cambria Math" w:cstheme="minorHAnsi"/>
+                        <w:sz w:val="24"/>
+                        <w:szCs w:val="24"/>
+                      </w:rPr>
+                      <m:t>21</m:t>
+                    </m:r>
+                  </m:sub>
+                </m:sSub>
+                <m:r>
+                  <w:rPr>
+                    <w:rFonts w:ascii="Cambria Math" w:hAnsi="Cambria Math" w:cstheme="minorHAnsi"/>
+                    <w:sz w:val="24"/>
+                    <w:szCs w:val="24"/>
+                  </w:rPr>
+                  <m:t>+</m:t>
+                </m:r>
+                <m:sSub>
+                  <m:sSubPr>
+                    <m:ctrlPr>
+                      <w:rPr>
+                        <w:rFonts w:ascii="Cambria Math" w:hAnsi="Cambria Math" w:cstheme="minorHAnsi"/>
+                        <w:i/>
+                        <w:sz w:val="24"/>
+                        <w:szCs w:val="24"/>
+                      </w:rPr>
+                    </m:ctrlPr>
+                  </m:sSubPr>
+                  <m:e>
+                    <m:r>
+                      <w:rPr>
+                        <w:rFonts w:ascii="Cambria Math" w:hAnsi="Cambria Math" w:cstheme="minorHAnsi"/>
+                        <w:sz w:val="24"/>
+                        <w:szCs w:val="24"/>
+                      </w:rPr>
+                      <m:t>μ</m:t>
+                    </m:r>
+                  </m:e>
+                  <m:sub>
+                    <m:r>
+                      <w:rPr>
+                        <w:rFonts w:ascii="Cambria Math" w:hAnsi="Cambria Math" w:cstheme="minorHAnsi"/>
+                        <w:sz w:val="24"/>
+                        <w:szCs w:val="24"/>
+                      </w:rPr>
+                      <m:t>11</m:t>
+                    </m:r>
+                  </m:sub>
+                </m:sSub>
+                <m:r>
+                  <w:rPr>
+                    <w:rFonts w:ascii="Cambria Math" w:hAnsi="Cambria Math" w:cstheme="minorHAnsi"/>
+                    <w:sz w:val="24"/>
+                    <w:szCs w:val="24"/>
+                  </w:rPr>
+                  <m:t xml:space="preserve">- </m:t>
+                </m:r>
+                <m:sSub>
+                  <m:sSubPr>
+                    <m:ctrlPr>
+                      <w:rPr>
+                        <w:rFonts w:ascii="Cambria Math" w:hAnsi="Cambria Math" w:cstheme="minorHAnsi"/>
+                        <w:i/>
+                        <w:sz w:val="24"/>
+                        <w:szCs w:val="24"/>
+                      </w:rPr>
+                    </m:ctrlPr>
+                  </m:sSubPr>
+                  <m:e>
+                    <m:r>
+                      <w:rPr>
+                        <w:rFonts w:ascii="Cambria Math" w:hAnsi="Cambria Math" w:cstheme="minorHAnsi"/>
+                        <w:sz w:val="24"/>
+                        <w:szCs w:val="24"/>
+                      </w:rPr>
+                      <m:t>μ</m:t>
+                    </m:r>
+                  </m:e>
+                  <m:sub>
+                    <m:r>
+                      <w:rPr>
+                        <w:rFonts w:ascii="Cambria Math" w:hAnsi="Cambria Math" w:cstheme="minorHAnsi"/>
+                        <w:sz w:val="24"/>
+                        <w:szCs w:val="24"/>
+                      </w:rPr>
+                      <m:t>12</m:t>
+                    </m:r>
+                  </m:sub>
+                </m:sSub>
+                <m:r>
+                  <w:rPr>
+                    <w:rFonts w:ascii="Cambria Math" w:hAnsi="Cambria Math" w:cstheme="minorHAnsi"/>
+                    <w:sz w:val="24"/>
+                    <w:szCs w:val="24"/>
+                  </w:rPr>
+                  <m:t>+</m:t>
+                </m:r>
+                <m:sSub>
+                  <m:sSubPr>
+                    <m:ctrlPr>
+                      <w:rPr>
+                        <w:rFonts w:ascii="Cambria Math" w:hAnsi="Cambria Math" w:cstheme="minorHAnsi"/>
+                        <w:i/>
+                        <w:sz w:val="24"/>
+                        <w:szCs w:val="24"/>
+                      </w:rPr>
+                    </m:ctrlPr>
+                  </m:sSubPr>
+                  <m:e>
+                    <m:r>
+                      <w:rPr>
+                        <w:rFonts w:ascii="Cambria Math" w:hAnsi="Cambria Math" w:cstheme="minorHAnsi"/>
+                        <w:sz w:val="24"/>
+                        <w:szCs w:val="24"/>
+                      </w:rPr>
+                      <m:t>μ</m:t>
+                    </m:r>
+                  </m:e>
+                  <m:sub>
+                    <m:r>
+                      <w:rPr>
+                        <w:rFonts w:ascii="Cambria Math" w:hAnsi="Cambria Math" w:cstheme="minorHAnsi"/>
+                        <w:sz w:val="24"/>
+                        <w:szCs w:val="24"/>
+                      </w:rPr>
+                      <m:t>11</m:t>
+                    </m:r>
+                  </m:sub>
+                </m:sSub>
+              </m:oMath>
+            </m:oMathPara>
+          </w:p>
+        </w:tc>
+      </w:tr>
+      <w:tr>
+        <w:tc>
+          <w:tcPr>
+            <w:tcW w:w="1276" w:type="dxa"/>
+          </w:tcPr>
+          <w:p>
+            <w:pPr>
+              <w:rPr>
+                <w:rFonts w:ascii="Calibri" w:eastAsia="MS Mincho" w:hAnsi="Calibri" w:cs="Calibri"/>
+                <w:sz w:val="24"/>
+                <w:szCs w:val="24"/>
+              </w:rPr>
+            </w:pPr>
+            <m:oMathPara>
+              <m:oMathParaPr>
+                <m:jc m:val="left"/>
+              </m:oMathParaPr>
+              <m:oMath>
+                <m:sSub>
+                  <m:sSubPr>
+                    <m:ctrlPr>
+                      <w:rPr>
+                        <w:rFonts w:ascii="Cambria Math" w:hAnsi="Cambria Math" w:cstheme="minorHAnsi"/>
+                        <w:i/>
+                        <w:sz w:val="24"/>
+                        <w:szCs w:val="24"/>
+                      </w:rPr>
+                    </m:ctrlPr>
+                  </m:sSubPr>
+                  <m:e>
+                    <m:r>
+                      <w:rPr>
+                        <w:rFonts w:ascii="Cambria Math" w:hAnsi="Cambria Math" w:cstheme="minorHAnsi"/>
+                        <w:sz w:val="24"/>
+                        <w:szCs w:val="24"/>
+                      </w:rPr>
+                      <m:t>b</m:t>
+                    </m:r>
+                  </m:e>
+                  <m:sub>
+                    <m:r>
+                      <w:rPr>
+                        <w:rFonts w:ascii="Cambria Math" w:hAnsi="Cambria Math" w:cstheme="minorHAnsi"/>
+                        <w:sz w:val="24"/>
+                        <w:szCs w:val="24"/>
+                      </w:rPr>
+                      <m:t>4</m:t>
+                    </m:r>
+                  </m:sub>
+                </m:sSub>
+              </m:oMath>
+            </m:oMathPara>
+          </w:p>
+        </w:tc>
+        <w:tc>
+          <w:tcPr>
+            <w:tcW w:w="425" w:type="dxa"/>
+          </w:tcPr>
+          <w:p>
+            <w:pPr>
+              <w:rPr>
+                <w:rFonts w:cstheme="minorHAnsi"/>
+                <w:sz w:val="24"/>
+                <w:szCs w:val="24"/>
+              </w:rPr>
+            </w:pPr>
+            <w:r>
+              <w:rPr>
+                <w:rFonts w:cstheme="minorHAnsi"/>
+                <w:sz w:val="24"/>
+                <w:szCs w:val="24"/>
+              </w:rPr>
+              <w:t>=</w:t>
+            </w:r>
           </w:p>
         </w:tc>
         <w:tc>
@@ -9834,6 +10141,45 @@
                 <w:szCs w:val="24"/>
               </w:rPr>
             </w:pPr>
+            <m:oMathPara>
+              <m:oMathParaPr>
+                <m:jc m:val="left"/>
+              </m:oMathParaPr>
+              <m:oMath>
+                <m:sSub>
+                  <m:sSubPr>
+                    <m:ctrlPr>
+                      <w:rPr>
+                        <w:rFonts w:ascii="Cambria Math" w:hAnsi="Cambria Math" w:cstheme="minorHAnsi"/>
+                        <w:i/>
+                        <w:sz w:val="24"/>
+                        <w:szCs w:val="24"/>
+                      </w:rPr>
+                    </m:ctrlPr>
+                  </m:sSubPr>
+                  <m:e>
+                    <m:r>
+                      <w:rPr>
+                        <w:rFonts w:ascii="Cambria Math" w:hAnsi="Cambria Math" w:cstheme="minorHAnsi"/>
+                        <w:sz w:val="24"/>
+                        <w:szCs w:val="24"/>
+                      </w:rPr>
+                      <m:t>μ</m:t>
+                    </m:r>
+                  </m:e>
+                  <m:sub>
+                    <m:r>
+                      <w:rPr>
+                        <w:rFonts w:ascii="Cambria Math" w:hAnsi="Cambria Math" w:cstheme="minorHAnsi"/>
+                        <w:sz w:val="24"/>
+                        <w:szCs w:val="24"/>
+                      </w:rPr>
+                      <m:t>32</m:t>
+                    </m:r>
+                  </m:sub>
+                </m:sSub>
+              </m:oMath>
+            </m:oMathPara>
           </w:p>
         </w:tc>
         <w:tc>
@@ -9865,7 +10211,7 @@
           <w:p>
             <w:pPr>
               <w:rPr>
-                <w:rFonts w:ascii="Calibri" w:eastAsia="MS Mincho" w:hAnsi="Calibri" w:cs="Calibri"/>
+                <w:rFonts w:cstheme="minorHAnsi"/>
                 <w:sz w:val="24"/>
                 <w:szCs w:val="24"/>
               </w:rPr>
@@ -10113,14 +10459,6 @@
                   </m:r>
                 </m:sub>
               </m:sSub>
-              <m:r>
-                <w:rPr>
-                  <w:rFonts w:ascii="Cambria Math" w:hAnsi="Cambria Math" w:cstheme="minorHAnsi"/>
-                  <w:sz w:val="24"/>
-                  <w:szCs w:val="24"/>
-                </w:rPr>
-                <m:t xml:space="preserve"> </m:t>
-              </m:r>
             </m:oMath>
           </w:p>
         </w:tc>
@@ -10499,7 +10837,7 @@
           <w:p>
             <w:pPr>
               <w:rPr>
-                <w:rFonts w:ascii="Calibri" w:eastAsia="MS Mincho" w:hAnsi="Calibri" w:cs="Calibri"/>
+                <w:rFonts w:ascii="Calibri" w:eastAsia="MS Mincho" w:hAnsi="Calibri" w:cs="Times New Roman"/>
                 <w:sz w:val="24"/>
                 <w:szCs w:val="24"/>
               </w:rPr>
@@ -10557,6 +10895,344 @@
                 <w:szCs w:val="24"/>
               </w:rPr>
             </w:pPr>
+            <w:r>
+              <w:rPr>
+                <w:rFonts w:cstheme="minorHAnsi"/>
+                <w:sz w:val="24"/>
+                <w:szCs w:val="24"/>
+              </w:rPr>
+              <w:t>=</w:t>
+            </w:r>
+          </w:p>
+        </w:tc>
+        <w:tc>
+          <w:tcPr>
+            <w:tcW w:w="7331" w:type="dxa"/>
+          </w:tcPr>
+          <w:p>
+            <w:pPr>
+              <w:rPr>
+                <w:rFonts w:ascii="Calibri" w:eastAsia="MS Mincho" w:hAnsi="Calibri" w:cs="Calibri"/>
+                <w:sz w:val="24"/>
+                <w:szCs w:val="24"/>
+              </w:rPr>
+            </w:pPr>
+            <m:oMathPara>
+              <m:oMathParaPr>
+                <m:jc m:val="left"/>
+              </m:oMathParaPr>
+              <m:oMath>
+                <m:sSub>
+                  <m:sSubPr>
+                    <m:ctrlPr>
+                      <w:rPr>
+                        <w:rFonts w:ascii="Cambria Math" w:hAnsi="Cambria Math" w:cstheme="minorHAnsi"/>
+                        <w:i/>
+                        <w:sz w:val="24"/>
+                        <w:szCs w:val="24"/>
+                      </w:rPr>
+                    </m:ctrlPr>
+                  </m:sSubPr>
+                  <m:e>
+                    <m:r>
+                      <w:rPr>
+                        <w:rFonts w:ascii="Cambria Math" w:hAnsi="Cambria Math" w:cstheme="minorHAnsi"/>
+                        <w:sz w:val="24"/>
+                        <w:szCs w:val="24"/>
+                      </w:rPr>
+                      <m:t>μ</m:t>
+                    </m:r>
+                  </m:e>
+                  <m:sub>
+                    <m:r>
+                      <w:rPr>
+                        <w:rFonts w:ascii="Cambria Math" w:hAnsi="Cambria Math" w:cstheme="minorHAnsi"/>
+                        <w:sz w:val="24"/>
+                        <w:szCs w:val="24"/>
+                      </w:rPr>
+                      <m:t>32</m:t>
+                    </m:r>
+                  </m:sub>
+                </m:sSub>
+                <m:r>
+                  <w:rPr>
+                    <w:rFonts w:ascii="Cambria Math" w:hAnsi="Cambria Math" w:cstheme="minorHAnsi"/>
+                    <w:sz w:val="24"/>
+                    <w:szCs w:val="24"/>
+                  </w:rPr>
+                  <m:t>-</m:t>
+                </m:r>
+                <m:sSub>
+                  <m:sSubPr>
+                    <m:ctrlPr>
+                      <w:rPr>
+                        <w:rFonts w:ascii="Cambria Math" w:hAnsi="Cambria Math" w:cstheme="minorHAnsi"/>
+                        <w:i/>
+                        <w:sz w:val="24"/>
+                        <w:szCs w:val="24"/>
+                      </w:rPr>
+                    </m:ctrlPr>
+                  </m:sSubPr>
+                  <m:e>
+                    <m:r>
+                      <w:rPr>
+                        <w:rFonts w:ascii="Cambria Math" w:hAnsi="Cambria Math" w:cstheme="minorHAnsi"/>
+                        <w:sz w:val="24"/>
+                        <w:szCs w:val="24"/>
+                      </w:rPr>
+                      <m:t>μ</m:t>
+                    </m:r>
+                  </m:e>
+                  <m:sub>
+                    <m:r>
+                      <w:rPr>
+                        <w:rFonts w:ascii="Cambria Math" w:hAnsi="Cambria Math" w:cstheme="minorHAnsi"/>
+                        <w:sz w:val="24"/>
+                        <w:szCs w:val="24"/>
+                      </w:rPr>
+                      <m:t>11</m:t>
+                    </m:r>
+                  </m:sub>
+                </m:sSub>
+                <m:r>
+                  <w:rPr>
+                    <w:rFonts w:ascii="Cambria Math" w:hAnsi="Cambria Math" w:cstheme="minorHAnsi"/>
+                    <w:sz w:val="24"/>
+                    <w:szCs w:val="24"/>
+                  </w:rPr>
+                  <m:t xml:space="preserve">- </m:t>
+                </m:r>
+                <m:sSub>
+                  <m:sSubPr>
+                    <m:ctrlPr>
+                      <w:rPr>
+                        <w:rFonts w:ascii="Cambria Math" w:hAnsi="Cambria Math" w:cstheme="minorHAnsi"/>
+                        <w:i/>
+                        <w:sz w:val="24"/>
+                        <w:szCs w:val="24"/>
+                      </w:rPr>
+                    </m:ctrlPr>
+                  </m:sSubPr>
+                  <m:e>
+                    <m:r>
+                      <w:rPr>
+                        <w:rFonts w:ascii="Cambria Math" w:hAnsi="Cambria Math" w:cstheme="minorHAnsi"/>
+                        <w:sz w:val="24"/>
+                        <w:szCs w:val="24"/>
+                      </w:rPr>
+                      <m:t>μ</m:t>
+                    </m:r>
+                  </m:e>
+                  <m:sub>
+                    <m:r>
+                      <w:rPr>
+                        <w:rFonts w:ascii="Cambria Math" w:hAnsi="Cambria Math" w:cstheme="minorHAnsi"/>
+                        <w:sz w:val="24"/>
+                        <w:szCs w:val="24"/>
+                      </w:rPr>
+                      <m:t>31</m:t>
+                    </m:r>
+                  </m:sub>
+                </m:sSub>
+                <m:r>
+                  <w:rPr>
+                    <w:rFonts w:ascii="Cambria Math" w:hAnsi="Cambria Math" w:cstheme="minorHAnsi"/>
+                    <w:sz w:val="24"/>
+                    <w:szCs w:val="24"/>
+                  </w:rPr>
+                  <m:t>+</m:t>
+                </m:r>
+                <m:sSub>
+                  <m:sSubPr>
+                    <m:ctrlPr>
+                      <w:rPr>
+                        <w:rFonts w:ascii="Cambria Math" w:hAnsi="Cambria Math" w:cstheme="minorHAnsi"/>
+                        <w:i/>
+                        <w:sz w:val="24"/>
+                        <w:szCs w:val="24"/>
+                      </w:rPr>
+                    </m:ctrlPr>
+                  </m:sSubPr>
+                  <m:e>
+                    <m:r>
+                      <w:rPr>
+                        <w:rFonts w:ascii="Cambria Math" w:hAnsi="Cambria Math" w:cstheme="minorHAnsi"/>
+                        <w:sz w:val="24"/>
+                        <w:szCs w:val="24"/>
+                      </w:rPr>
+                      <m:t>μ</m:t>
+                    </m:r>
+                  </m:e>
+                  <m:sub>
+                    <m:r>
+                      <w:rPr>
+                        <w:rFonts w:ascii="Cambria Math" w:hAnsi="Cambria Math" w:cstheme="minorHAnsi"/>
+                        <w:sz w:val="24"/>
+                        <w:szCs w:val="24"/>
+                      </w:rPr>
+                      <m:t>11</m:t>
+                    </m:r>
+                  </m:sub>
+                </m:sSub>
+                <m:r>
+                  <w:rPr>
+                    <w:rFonts w:ascii="Cambria Math" w:hAnsi="Cambria Math" w:cstheme="minorHAnsi"/>
+                    <w:sz w:val="24"/>
+                    <w:szCs w:val="24"/>
+                  </w:rPr>
+                  <m:t xml:space="preserve">- </m:t>
+                </m:r>
+                <m:sSub>
+                  <m:sSubPr>
+                    <m:ctrlPr>
+                      <w:rPr>
+                        <w:rFonts w:ascii="Cambria Math" w:hAnsi="Cambria Math" w:cstheme="minorHAnsi"/>
+                        <w:i/>
+                        <w:sz w:val="24"/>
+                        <w:szCs w:val="24"/>
+                      </w:rPr>
+                    </m:ctrlPr>
+                  </m:sSubPr>
+                  <m:e>
+                    <m:r>
+                      <w:rPr>
+                        <w:rFonts w:ascii="Cambria Math" w:hAnsi="Cambria Math" w:cstheme="minorHAnsi"/>
+                        <w:sz w:val="24"/>
+                        <w:szCs w:val="24"/>
+                      </w:rPr>
+                      <m:t>μ</m:t>
+                    </m:r>
+                  </m:e>
+                  <m:sub>
+                    <m:r>
+                      <w:rPr>
+                        <w:rFonts w:ascii="Cambria Math" w:hAnsi="Cambria Math" w:cstheme="minorHAnsi"/>
+                        <w:sz w:val="24"/>
+                        <w:szCs w:val="24"/>
+                      </w:rPr>
+                      <m:t>12</m:t>
+                    </m:r>
+                  </m:sub>
+                </m:sSub>
+                <m:r>
+                  <w:rPr>
+                    <w:rFonts w:ascii="Cambria Math" w:hAnsi="Cambria Math" w:cstheme="minorHAnsi"/>
+                    <w:sz w:val="24"/>
+                    <w:szCs w:val="24"/>
+                  </w:rPr>
+                  <m:t>+</m:t>
+                </m:r>
+                <m:sSub>
+                  <m:sSubPr>
+                    <m:ctrlPr>
+                      <w:rPr>
+                        <w:rFonts w:ascii="Cambria Math" w:hAnsi="Cambria Math" w:cstheme="minorHAnsi"/>
+                        <w:i/>
+                        <w:sz w:val="24"/>
+                        <w:szCs w:val="24"/>
+                      </w:rPr>
+                    </m:ctrlPr>
+                  </m:sSubPr>
+                  <m:e>
+                    <m:r>
+                      <w:rPr>
+                        <w:rFonts w:ascii="Cambria Math" w:hAnsi="Cambria Math" w:cstheme="minorHAnsi"/>
+                        <w:sz w:val="24"/>
+                        <w:szCs w:val="24"/>
+                      </w:rPr>
+                      <m:t>μ</m:t>
+                    </m:r>
+                  </m:e>
+                  <m:sub>
+                    <m:r>
+                      <w:rPr>
+                        <w:rFonts w:ascii="Cambria Math" w:hAnsi="Cambria Math" w:cstheme="minorHAnsi"/>
+                        <w:sz w:val="24"/>
+                        <w:szCs w:val="24"/>
+                      </w:rPr>
+                      <m:t>11</m:t>
+                    </m:r>
+                  </m:sub>
+                </m:sSub>
+              </m:oMath>
+            </m:oMathPara>
+          </w:p>
+        </w:tc>
+      </w:tr>
+      <w:tr>
+        <w:tc>
+          <w:tcPr>
+            <w:tcW w:w="1276" w:type="dxa"/>
+          </w:tcPr>
+          <w:p>
+            <w:pPr>
+              <w:rPr>
+                <w:rFonts w:ascii="Calibri" w:eastAsia="MS Mincho" w:hAnsi="Calibri" w:cs="Calibri"/>
+                <w:sz w:val="24"/>
+                <w:szCs w:val="24"/>
+              </w:rPr>
+            </w:pPr>
+            <m:oMathPara>
+              <m:oMathParaPr>
+                <m:jc m:val="left"/>
+              </m:oMathParaPr>
+              <m:oMath>
+                <m:sSub>
+                  <m:sSubPr>
+                    <m:ctrlPr>
+                      <w:rPr>
+                        <w:rFonts w:ascii="Cambria Math" w:hAnsi="Cambria Math" w:cstheme="minorHAnsi"/>
+                        <w:i/>
+                        <w:sz w:val="24"/>
+                        <w:szCs w:val="24"/>
+                      </w:rPr>
+                    </m:ctrlPr>
+                  </m:sSubPr>
+                  <m:e>
+                    <m:r>
+                      <w:rPr>
+                        <w:rFonts w:ascii="Cambria Math" w:hAnsi="Cambria Math" w:cstheme="minorHAnsi"/>
+                        <w:sz w:val="24"/>
+                        <w:szCs w:val="24"/>
+                      </w:rPr>
+                      <m:t>b</m:t>
+                    </m:r>
+                  </m:e>
+                  <m:sub>
+                    <m:r>
+                      <w:rPr>
+                        <w:rFonts w:ascii="Cambria Math" w:hAnsi="Cambria Math" w:cstheme="minorHAnsi"/>
+                        <w:sz w:val="24"/>
+                        <w:szCs w:val="24"/>
+                      </w:rPr>
+                      <m:t>5</m:t>
+                    </m:r>
+                  </m:sub>
+                </m:sSub>
+              </m:oMath>
+            </m:oMathPara>
+          </w:p>
+        </w:tc>
+        <w:tc>
+          <w:tcPr>
+            <w:tcW w:w="425" w:type="dxa"/>
+          </w:tcPr>
+          <w:p>
+            <w:pPr>
+              <w:rPr>
+                <w:rFonts w:cstheme="minorHAnsi"/>
+                <w:sz w:val="24"/>
+                <w:szCs w:val="24"/>
+              </w:rPr>
+            </w:pPr>
+            <w:r>
+              <w:rPr>
+                <w:rFonts w:cstheme="minorHAnsi"/>
+                <w:sz w:val="24"/>
+                <w:szCs w:val="24"/>
+              </w:rPr>
+              <w:t>=</w:t>
+            </w:r>
           </w:p>
         </w:tc>
         <w:tc>
@@ -10826,7 +11502,10 @@
           <w:tcPr>
             <w:tcW w:w="4680" w:type="dxa"/>
             <w:tcBorders>
+              <w:top w:val="single" w:sz="4" w:space="0" w:color="auto"/>
+              <w:left w:val="single" w:sz="4" w:space="0" w:color="auto"/>
               <w:bottom w:val="single" w:sz="4" w:space="0" w:color="auto"/>
+              <w:right w:val="single" w:sz="4" w:space="0" w:color="auto"/>
             </w:tcBorders>
           </w:tcPr>
           <w:p>
@@ -10853,7 +11532,10 @@
           <w:tcPr>
             <w:tcW w:w="4320" w:type="dxa"/>
             <w:tcBorders>
+              <w:top w:val="single" w:sz="4" w:space="0" w:color="auto"/>
+              <w:left w:val="single" w:sz="4" w:space="0" w:color="auto"/>
               <w:bottom w:val="single" w:sz="4" w:space="0" w:color="auto"/>
+              <w:right w:val="single" w:sz="4" w:space="0" w:color="auto"/>
             </w:tcBorders>
           </w:tcPr>
           <w:p>
@@ -10892,7 +11574,9 @@
             <w:tcW w:w="4680" w:type="dxa"/>
             <w:tcBorders>
               <w:top w:val="single" w:sz="4" w:space="0" w:color="auto"/>
-              <w:bottom w:val="nil"/>
+              <w:left w:val="single" w:sz="4" w:space="0" w:color="auto"/>
+              <w:bottom w:val="single" w:sz="4" w:space="0" w:color="auto"/>
+              <w:right w:val="single" w:sz="4" w:space="0" w:color="auto"/>
             </w:tcBorders>
           </w:tcPr>
           <w:p>
@@ -10989,7 +11673,9 @@
             <w:tcW w:w="4320" w:type="dxa"/>
             <w:tcBorders>
               <w:top w:val="single" w:sz="4" w:space="0" w:color="auto"/>
-              <w:bottom w:val="nil"/>
+              <w:left w:val="single" w:sz="4" w:space="0" w:color="auto"/>
+              <w:bottom w:val="single" w:sz="4" w:space="0" w:color="auto"/>
+              <w:right w:val="single" w:sz="4" w:space="0" w:color="auto"/>
             </w:tcBorders>
           </w:tcPr>
           <w:p>
@@ -11055,7 +11741,10 @@
           <w:tcPr>
             <w:tcW w:w="4680" w:type="dxa"/>
             <w:tcBorders>
-              <w:top w:val="nil"/>
+              <w:top w:val="single" w:sz="4" w:space="0" w:color="auto"/>
+              <w:left w:val="single" w:sz="4" w:space="0" w:color="auto"/>
+              <w:bottom w:val="single" w:sz="4" w:space="0" w:color="auto"/>
+              <w:right w:val="single" w:sz="4" w:space="0" w:color="auto"/>
             </w:tcBorders>
           </w:tcPr>
           <w:p>
@@ -11191,7 +11880,10 @@
           <w:tcPr>
             <w:tcW w:w="4320" w:type="dxa"/>
             <w:tcBorders>
-              <w:top w:val="nil"/>
+              <w:top w:val="single" w:sz="4" w:space="0" w:color="auto"/>
+              <w:left w:val="single" w:sz="4" w:space="0" w:color="auto"/>
+              <w:bottom w:val="single" w:sz="4" w:space="0" w:color="auto"/>
+              <w:right w:val="single" w:sz="4" w:space="0" w:color="auto"/>
             </w:tcBorders>
           </w:tcPr>
           <w:p>
@@ -11296,6 +11988,12 @@
         <w:tc>
           <w:tcPr>
             <w:tcW w:w="4680" w:type="dxa"/>
+            <w:tcBorders>
+              <w:top w:val="single" w:sz="4" w:space="0" w:color="auto"/>
+              <w:left w:val="single" w:sz="4" w:space="0" w:color="auto"/>
+              <w:bottom w:val="single" w:sz="4" w:space="0" w:color="auto"/>
+              <w:right w:val="single" w:sz="4" w:space="0" w:color="auto"/>
+            </w:tcBorders>
           </w:tcPr>
           <w:p>
             <w:pPr>
@@ -11429,6 +12127,12 @@
         <w:tc>
           <w:tcPr>
             <w:tcW w:w="4320" w:type="dxa"/>
+            <w:tcBorders>
+              <w:top w:val="single" w:sz="4" w:space="0" w:color="auto"/>
+              <w:left w:val="single" w:sz="4" w:space="0" w:color="auto"/>
+              <w:bottom w:val="single" w:sz="4" w:space="0" w:color="auto"/>
+              <w:right w:val="single" w:sz="4" w:space="0" w:color="auto"/>
+            </w:tcBorders>
           </w:tcPr>
           <w:p>
             <w:pPr>
@@ -11532,6 +12236,12 @@
         <w:tc>
           <w:tcPr>
             <w:tcW w:w="4680" w:type="dxa"/>
+            <w:tcBorders>
+              <w:top w:val="single" w:sz="4" w:space="0" w:color="auto"/>
+              <w:left w:val="single" w:sz="4" w:space="0" w:color="auto"/>
+              <w:bottom w:val="single" w:sz="4" w:space="0" w:color="auto"/>
+              <w:right w:val="single" w:sz="4" w:space="0" w:color="auto"/>
+            </w:tcBorders>
           </w:tcPr>
           <w:p>
             <w:pPr>
@@ -11665,6 +12375,12 @@
         <w:tc>
           <w:tcPr>
             <w:tcW w:w="4320" w:type="dxa"/>
+            <w:tcBorders>
+              <w:top w:val="single" w:sz="4" w:space="0" w:color="auto"/>
+              <w:left w:val="single" w:sz="4" w:space="0" w:color="auto"/>
+              <w:bottom w:val="single" w:sz="4" w:space="0" w:color="auto"/>
+              <w:right w:val="single" w:sz="4" w:space="0" w:color="auto"/>
+            </w:tcBorders>
           </w:tcPr>
           <w:p>
             <w:pPr>
@@ -11768,6 +12484,12 @@
         <w:tc>
           <w:tcPr>
             <w:tcW w:w="4680" w:type="dxa"/>
+            <w:tcBorders>
+              <w:top w:val="single" w:sz="4" w:space="0" w:color="auto"/>
+              <w:left w:val="single" w:sz="4" w:space="0" w:color="auto"/>
+              <w:bottom w:val="single" w:sz="4" w:space="0" w:color="auto"/>
+              <w:right w:val="single" w:sz="4" w:space="0" w:color="auto"/>
+            </w:tcBorders>
           </w:tcPr>
           <w:p>
             <w:pPr>
@@ -11860,7 +12582,7 @@
                     <w:sz w:val="24"/>
                     <w:szCs w:val="24"/>
                   </w:rPr>
-                  <m:t>-(</m:t>
+                  <m:t>-</m:t>
                 </m:r>
                 <m:sSub>
                   <m:sSubPr>
@@ -11890,7 +12612,7 @@
                         <w:sz w:val="24"/>
                         <w:szCs w:val="24"/>
                       </w:rPr>
-                      <m:t>11</m:t>
+                      <m:t>21</m:t>
                     </m:r>
                   </m:sub>
                 </m:sSub>
@@ -11900,10 +12622,10 @@
                     <w:sz w:val="24"/>
                     <w:szCs w:val="24"/>
                   </w:rPr>
-                  <m:t>+</m:t>
+                  <m:t>-</m:t>
                 </m:r>
-                <m:d>
-                  <m:dPr>
+                <m:sSub>
+                  <m:sSubPr>
                     <m:ctrlPr>
                       <w:rPr>
                         <w:rFonts w:ascii="Cambria Math" w:hAnsi="Cambria Math" w:cstheme="minorHAnsi"/>
@@ -11912,92 +12634,38 @@
                         <w:szCs w:val="24"/>
                       </w:rPr>
                     </m:ctrlPr>
-                  </m:dPr>
+                  </m:sSubPr>
                   <m:e>
-                    <m:sSub>
-                      <m:sSubPr>
-                        <m:ctrlPr>
-                          <w:rPr>
-                            <w:rFonts w:ascii="Cambria Math" w:hAnsi="Cambria Math" w:cstheme="minorHAnsi"/>
-                            <w:i/>
-                            <w:sz w:val="24"/>
-                            <w:szCs w:val="24"/>
-                          </w:rPr>
-                        </m:ctrlPr>
-                      </m:sSubPr>
-                      <m:e>
-                        <m:r>
-                          <w:rPr>
-                            <w:rFonts w:ascii="Cambria Math" w:hAnsi="Cambria Math" w:cstheme="minorHAnsi"/>
-                            <w:sz w:val="24"/>
-                            <w:szCs w:val="24"/>
-                          </w:rPr>
-                          <m:t>μ</m:t>
-                        </m:r>
-                      </m:e>
-                      <m:sub>
-                        <m:r>
-                          <w:rPr>
-                            <w:rFonts w:ascii="Cambria Math" w:hAnsi="Cambria Math" w:cstheme="minorHAnsi"/>
-                            <w:sz w:val="24"/>
-                            <w:szCs w:val="24"/>
-                          </w:rPr>
-                          <m:t>21</m:t>
-                        </m:r>
-                      </m:sub>
-                    </m:sSub>
-                    <m:r>
-                      <w:rPr>
-                        <w:rFonts w:ascii="Cambria Math" w:hAnsi="Cambria Math" w:cstheme="minorHAnsi"/>
-                        <w:sz w:val="24"/>
-                        <w:szCs w:val="24"/>
-                      </w:rPr>
-                      <m:t>-</m:t>
-                    </m:r>
-                    <m:sSub>
-                      <m:sSubPr>
-                        <m:ctrlPr>
-                          <w:rPr>
-                            <w:rFonts w:ascii="Cambria Math" w:hAnsi="Cambria Math" w:cstheme="minorHAnsi"/>
-                            <w:i/>
-                            <w:sz w:val="24"/>
-                            <w:szCs w:val="24"/>
-                          </w:rPr>
-                        </m:ctrlPr>
-                      </m:sSubPr>
-                      <m:e>
-                        <m:r>
-                          <w:rPr>
-                            <w:rFonts w:ascii="Cambria Math" w:hAnsi="Cambria Math" w:cstheme="minorHAnsi"/>
-                            <w:sz w:val="24"/>
-                            <w:szCs w:val="24"/>
-                          </w:rPr>
-                          <m:t>μ</m:t>
-                        </m:r>
-                      </m:e>
-                      <m:sub>
-                        <m:r>
-                          <w:rPr>
-                            <w:rFonts w:ascii="Cambria Math" w:hAnsi="Cambria Math" w:cstheme="minorHAnsi"/>
-                            <w:sz w:val="24"/>
-                            <w:szCs w:val="24"/>
-                          </w:rPr>
-                          <m:t>11</m:t>
-                        </m:r>
-                      </m:sub>
-                    </m:sSub>
+                    <m:r>
+                      <w:rPr>
+                        <w:rFonts w:ascii="Cambria Math" w:hAnsi="Cambria Math" w:cstheme="minorHAnsi"/>
+                        <w:sz w:val="24"/>
+                        <w:szCs w:val="24"/>
+                      </w:rPr>
+                      <m:t>μ</m:t>
+                    </m:r>
                   </m:e>
-                </m:d>
+                  <m:sub>
+                    <m:r>
+                      <w:rPr>
+                        <w:rFonts w:ascii="Cambria Math" w:hAnsi="Cambria Math" w:cstheme="minorHAnsi"/>
+                        <w:sz w:val="24"/>
+                        <w:szCs w:val="24"/>
+                      </w:rPr>
+                      <m:t>12</m:t>
+                    </m:r>
+                  </m:sub>
+                </m:sSub>
                 <m:r>
                   <w:rPr>
                     <w:rFonts w:ascii="Cambria Math" w:hAnsi="Cambria Math" w:cstheme="minorHAnsi"/>
                     <w:sz w:val="24"/>
                     <w:szCs w:val="24"/>
                   </w:rPr>
-                  <m:t>+</m:t>
+                  <m:t xml:space="preserve">+ </m:t>
                 </m:r>
-                <m:d>
-                  <m:dPr>
+                <m:sSub>
+                  <m:sSubPr>
                     <m:ctrlPr>
                       <w:rPr>
                         <w:rFonts w:ascii="Cambria Math" w:hAnsi="Cambria Math" w:cstheme="minorHAnsi"/>
@@ -12006,90 +12674,28 @@
                         <w:szCs w:val="24"/>
                       </w:rPr>
                     </m:ctrlPr>
-                  </m:dPr>
+                  </m:sSubPr>
                   <m:e>
-                    <m:sSub>
-                      <m:sSubPr>
-                        <m:ctrlPr>
-                          <w:rPr>
-                            <w:rFonts w:ascii="Cambria Math" w:hAnsi="Cambria Math" w:cstheme="minorHAnsi"/>
-                            <w:i/>
-                            <w:sz w:val="24"/>
-                            <w:szCs w:val="24"/>
-                          </w:rPr>
-                        </m:ctrlPr>
-                      </m:sSubPr>
-                      <m:e>
-                        <m:r>
-                          <w:rPr>
-                            <w:rFonts w:ascii="Cambria Math" w:hAnsi="Cambria Math" w:cstheme="minorHAnsi"/>
-                            <w:sz w:val="24"/>
-                            <w:szCs w:val="24"/>
-                          </w:rPr>
-                          <m:t>μ</m:t>
-                        </m:r>
-                      </m:e>
-                      <m:sub>
-                        <m:r>
-                          <w:rPr>
-                            <w:rFonts w:ascii="Cambria Math" w:hAnsi="Cambria Math" w:cstheme="minorHAnsi"/>
-                            <w:sz w:val="24"/>
-                            <w:szCs w:val="24"/>
-                          </w:rPr>
-                          <m:t>12</m:t>
-                        </m:r>
-                      </m:sub>
-                    </m:sSub>
-                    <m:r>
-                      <w:rPr>
-                        <w:rFonts w:ascii="Cambria Math" w:hAnsi="Cambria Math" w:cstheme="minorHAnsi"/>
-                        <w:sz w:val="24"/>
-                        <w:szCs w:val="24"/>
-                      </w:rPr>
-                      <m:t>-</m:t>
-                    </m:r>
-                    <m:sSub>
-                      <m:sSubPr>
-                        <m:ctrlPr>
-                          <w:rPr>
-                            <w:rFonts w:ascii="Cambria Math" w:hAnsi="Cambria Math" w:cstheme="minorHAnsi"/>
-                            <w:i/>
-                            <w:sz w:val="24"/>
-                            <w:szCs w:val="24"/>
-                          </w:rPr>
-                        </m:ctrlPr>
-                      </m:sSubPr>
-                      <m:e>
-                        <m:r>
-                          <w:rPr>
-                            <w:rFonts w:ascii="Cambria Math" w:hAnsi="Cambria Math" w:cstheme="minorHAnsi"/>
-                            <w:sz w:val="24"/>
-                            <w:szCs w:val="24"/>
-                          </w:rPr>
-                          <m:t>μ</m:t>
-                        </m:r>
-                      </m:e>
-                      <m:sub>
-                        <m:r>
-                          <w:rPr>
-                            <w:rFonts w:ascii="Cambria Math" w:hAnsi="Cambria Math" w:cstheme="minorHAnsi"/>
-                            <w:sz w:val="24"/>
-                            <w:szCs w:val="24"/>
-                          </w:rPr>
-                          <m:t>11</m:t>
-                        </m:r>
-                      </m:sub>
-                    </m:sSub>
+                    <m:r>
+                      <w:rPr>
+                        <w:rFonts w:ascii="Cambria Math" w:hAnsi="Cambria Math" w:cstheme="minorHAnsi"/>
+                        <w:sz w:val="24"/>
+                        <w:szCs w:val="24"/>
+                      </w:rPr>
+                      <m:t>μ</m:t>
+                    </m:r>
                   </m:e>
-                </m:d>
-                <m:r>
-                  <w:rPr>
-                    <w:rFonts w:ascii="Cambria Math" w:hAnsi="Cambria Math" w:cstheme="minorHAnsi"/>
-                    <w:sz w:val="24"/>
-                    <w:szCs w:val="24"/>
-                  </w:rPr>
-                  <m:t>)</m:t>
-                </m:r>
+                  <m:sub>
+                    <m:r>
+                      <w:rPr>
+                        <w:rFonts w:ascii="Cambria Math" w:hAnsi="Cambria Math" w:cstheme="minorHAnsi"/>
+                        <w:sz w:val="24"/>
+                        <w:szCs w:val="24"/>
+                      </w:rPr>
+                      <m:t>11</m:t>
+                    </m:r>
+                  </m:sub>
+                </m:sSub>
               </m:oMath>
             </m:oMathPara>
           </w:p>
@@ -12097,6 +12703,12 @@
         <w:tc>
           <w:tcPr>
             <w:tcW w:w="4320" w:type="dxa"/>
+            <w:tcBorders>
+              <w:top w:val="single" w:sz="4" w:space="0" w:color="auto"/>
+              <w:left w:val="single" w:sz="4" w:space="0" w:color="auto"/>
+              <w:bottom w:val="single" w:sz="4" w:space="0" w:color="auto"/>
+              <w:right w:val="single" w:sz="4" w:space="0" w:color="auto"/>
+            </w:tcBorders>
           </w:tcPr>
           <w:p>
             <w:pPr>
@@ -12308,11 +12920,17 @@
         <w:tc>
           <w:tcPr>
             <w:tcW w:w="4680" w:type="dxa"/>
-          </w:tcPr>
-          <w:p>
-            <w:pPr>
-              <w:rPr>
-                <w:rFonts w:eastAsia="MS Mincho" w:cstheme="minorHAnsi"/>
+            <w:tcBorders>
+              <w:top w:val="single" w:sz="4" w:space="0" w:color="auto"/>
+              <w:left w:val="single" w:sz="4" w:space="0" w:color="auto"/>
+              <w:bottom w:val="single" w:sz="4" w:space="0" w:color="auto"/>
+              <w:right w:val="single" w:sz="4" w:space="0" w:color="auto"/>
+            </w:tcBorders>
+          </w:tcPr>
+          <w:p>
+            <w:pPr>
+              <w:rPr>
+                <w:rFonts w:cstheme="minorHAnsi"/>
                 <w:sz w:val="24"/>
                 <w:szCs w:val="24"/>
               </w:rPr>
@@ -12350,7 +12968,7 @@
                         <w:sz w:val="24"/>
                         <w:szCs w:val="24"/>
                       </w:rPr>
-                      <m:t>4</m:t>
+                      <m:t>5</m:t>
                     </m:r>
                   </m:sub>
                 </m:sSub>
@@ -12390,7 +13008,7 @@
                         <w:sz w:val="24"/>
                         <w:szCs w:val="24"/>
                       </w:rPr>
-                      <m:t>22</m:t>
+                      <m:t>32</m:t>
                     </m:r>
                   </m:sub>
                 </m:sSub>
@@ -12430,7 +13048,7 @@
                         <w:sz w:val="24"/>
                         <w:szCs w:val="24"/>
                       </w:rPr>
-                      <m:t>21</m:t>
+                      <m:t>31</m:t>
                     </m:r>
                   </m:sub>
                 </m:sSub>
@@ -12521,351 +13139,12 @@
         <w:tc>
           <w:tcPr>
             <w:tcW w:w="4320" w:type="dxa"/>
-          </w:tcPr>
-          <w:p>
-            <w:pPr>
-              <w:rPr>
-                <w:rFonts w:cstheme="minorHAnsi"/>
-                <w:sz w:val="24"/>
-                <w:szCs w:val="24"/>
-              </w:rPr>
-            </w:pPr>
-          </w:p>
-        </w:tc>
-      </w:tr>
-      <w:tr>
-        <w:tc>
-          <w:tcPr>
-            <w:tcW w:w="4680" w:type="dxa"/>
-          </w:tcPr>
-          <w:p>
-            <w:pPr>
-              <w:rPr>
-                <w:rFonts w:cstheme="minorHAnsi"/>
-                <w:sz w:val="24"/>
-                <w:szCs w:val="24"/>
-              </w:rPr>
-            </w:pPr>
-            <m:oMathPara>
-              <m:oMathParaPr>
-                <m:jc m:val="left"/>
-              </m:oMathParaPr>
-              <m:oMath>
-                <m:sSub>
-                  <m:sSubPr>
-                    <m:ctrlPr>
-                      <w:rPr>
-                        <w:rFonts w:ascii="Cambria Math" w:hAnsi="Cambria Math" w:cstheme="minorHAnsi"/>
-                        <w:i/>
-                        <w:sz w:val="24"/>
-                        <w:szCs w:val="24"/>
-                      </w:rPr>
-                    </m:ctrlPr>
-                  </m:sSubPr>
-                  <m:e>
-                    <m:r>
-                      <w:rPr>
-                        <w:rFonts w:ascii="Cambria Math" w:hAnsi="Cambria Math" w:cstheme="minorHAnsi"/>
-                        <w:sz w:val="24"/>
-                        <w:szCs w:val="24"/>
-                      </w:rPr>
-                      <m:t>b</m:t>
-                    </m:r>
-                  </m:e>
-                  <m:sub>
-                    <m:r>
-                      <w:rPr>
-                        <w:rFonts w:ascii="Cambria Math" w:hAnsi="Cambria Math" w:cstheme="minorHAnsi"/>
-                        <w:sz w:val="24"/>
-                        <w:szCs w:val="24"/>
-                      </w:rPr>
-                      <m:t>5</m:t>
-                    </m:r>
-                  </m:sub>
-                </m:sSub>
-                <m:r>
-                  <w:rPr>
-                    <w:rFonts w:ascii="Cambria Math" w:hAnsi="Cambria Math" w:cstheme="minorHAnsi"/>
-                    <w:sz w:val="24"/>
-                    <w:szCs w:val="24"/>
-                  </w:rPr>
-                  <m:t>=</m:t>
-                </m:r>
-                <m:sSub>
-                  <m:sSubPr>
-                    <m:ctrlPr>
-                      <w:rPr>
-                        <w:rFonts w:ascii="Cambria Math" w:hAnsi="Cambria Math" w:cstheme="minorHAnsi"/>
-                        <w:i/>
-                        <w:sz w:val="24"/>
-                        <w:szCs w:val="24"/>
-                      </w:rPr>
-                    </m:ctrlPr>
-                  </m:sSubPr>
-                  <m:e>
-                    <m:r>
-                      <w:rPr>
-                        <w:rFonts w:ascii="Cambria Math" w:hAnsi="Cambria Math" w:cstheme="minorHAnsi"/>
-                        <w:sz w:val="24"/>
-                        <w:szCs w:val="24"/>
-                      </w:rPr>
-                      <m:t>μ</m:t>
-                    </m:r>
-                  </m:e>
-                  <m:sub>
-                    <m:r>
-                      <w:rPr>
-                        <w:rFonts w:ascii="Cambria Math" w:hAnsi="Cambria Math" w:cstheme="minorHAnsi"/>
-                        <w:sz w:val="24"/>
-                        <w:szCs w:val="24"/>
-                      </w:rPr>
-                      <m:t>32</m:t>
-                    </m:r>
-                  </m:sub>
-                </m:sSub>
-                <m:r>
-                  <w:rPr>
-                    <w:rFonts w:ascii="Cambria Math" w:hAnsi="Cambria Math" w:cstheme="minorHAnsi"/>
-                    <w:sz w:val="24"/>
-                    <w:szCs w:val="24"/>
-                  </w:rPr>
-                  <m:t>-(</m:t>
-                </m:r>
-                <m:sSub>
-                  <m:sSubPr>
-                    <m:ctrlPr>
-                      <w:rPr>
-                        <w:rFonts w:ascii="Cambria Math" w:hAnsi="Cambria Math" w:cstheme="minorHAnsi"/>
-                        <w:i/>
-                        <w:sz w:val="24"/>
-                        <w:szCs w:val="24"/>
-                      </w:rPr>
-                    </m:ctrlPr>
-                  </m:sSubPr>
-                  <m:e>
-                    <m:r>
-                      <w:rPr>
-                        <w:rFonts w:ascii="Cambria Math" w:hAnsi="Cambria Math" w:cstheme="minorHAnsi"/>
-                        <w:sz w:val="24"/>
-                        <w:szCs w:val="24"/>
-                      </w:rPr>
-                      <m:t>μ</m:t>
-                    </m:r>
-                  </m:e>
-                  <m:sub>
-                    <m:r>
-                      <w:rPr>
-                        <w:rFonts w:ascii="Cambria Math" w:hAnsi="Cambria Math" w:cstheme="minorHAnsi"/>
-                        <w:sz w:val="24"/>
-                        <w:szCs w:val="24"/>
-                      </w:rPr>
-                      <m:t>11</m:t>
-                    </m:r>
-                  </m:sub>
-                </m:sSub>
-                <m:r>
-                  <w:rPr>
-                    <w:rFonts w:ascii="Cambria Math" w:hAnsi="Cambria Math" w:cstheme="minorHAnsi"/>
-                    <w:sz w:val="24"/>
-                    <w:szCs w:val="24"/>
-                  </w:rPr>
-                  <m:t>+</m:t>
-                </m:r>
-                <m:d>
-                  <m:dPr>
-                    <m:ctrlPr>
-                      <w:rPr>
-                        <w:rFonts w:ascii="Cambria Math" w:hAnsi="Cambria Math" w:cstheme="minorHAnsi"/>
-                        <w:i/>
-                        <w:sz w:val="24"/>
-                        <w:szCs w:val="24"/>
-                      </w:rPr>
-                    </m:ctrlPr>
-                  </m:dPr>
-                  <m:e>
-                    <m:sSub>
-                      <m:sSubPr>
-                        <m:ctrlPr>
-                          <w:rPr>
-                            <w:rFonts w:ascii="Cambria Math" w:hAnsi="Cambria Math" w:cstheme="minorHAnsi"/>
-                            <w:i/>
-                            <w:sz w:val="24"/>
-                            <w:szCs w:val="24"/>
-                          </w:rPr>
-                        </m:ctrlPr>
-                      </m:sSubPr>
-                      <m:e>
-                        <m:r>
-                          <w:rPr>
-                            <w:rFonts w:ascii="Cambria Math" w:hAnsi="Cambria Math" w:cstheme="minorHAnsi"/>
-                            <w:sz w:val="24"/>
-                            <w:szCs w:val="24"/>
-                          </w:rPr>
-                          <m:t>μ</m:t>
-                        </m:r>
-                      </m:e>
-                      <m:sub>
-                        <m:r>
-                          <w:rPr>
-                            <w:rFonts w:ascii="Cambria Math" w:hAnsi="Cambria Math" w:cstheme="minorHAnsi"/>
-                            <w:sz w:val="24"/>
-                            <w:szCs w:val="24"/>
-                          </w:rPr>
-                          <m:t>31</m:t>
-                        </m:r>
-                      </m:sub>
-                    </m:sSub>
-                    <m:r>
-                      <w:rPr>
-                        <w:rFonts w:ascii="Cambria Math" w:hAnsi="Cambria Math" w:cstheme="minorHAnsi"/>
-                        <w:sz w:val="24"/>
-                        <w:szCs w:val="24"/>
-                      </w:rPr>
-                      <m:t>-</m:t>
-                    </m:r>
-                    <m:sSub>
-                      <m:sSubPr>
-                        <m:ctrlPr>
-                          <w:rPr>
-                            <w:rFonts w:ascii="Cambria Math" w:hAnsi="Cambria Math" w:cstheme="minorHAnsi"/>
-                            <w:i/>
-                            <w:sz w:val="24"/>
-                            <w:szCs w:val="24"/>
-                          </w:rPr>
-                        </m:ctrlPr>
-                      </m:sSubPr>
-                      <m:e>
-                        <m:r>
-                          <w:rPr>
-                            <w:rFonts w:ascii="Cambria Math" w:hAnsi="Cambria Math" w:cstheme="minorHAnsi"/>
-                            <w:sz w:val="24"/>
-                            <w:szCs w:val="24"/>
-                          </w:rPr>
-                          <m:t>μ</m:t>
-                        </m:r>
-                      </m:e>
-                      <m:sub>
-                        <m:r>
-                          <w:rPr>
-                            <w:rFonts w:ascii="Cambria Math" w:hAnsi="Cambria Math" w:cstheme="minorHAnsi"/>
-                            <w:sz w:val="24"/>
-                            <w:szCs w:val="24"/>
-                          </w:rPr>
-                          <m:t>11</m:t>
-                        </m:r>
-                      </m:sub>
-                    </m:sSub>
-                  </m:e>
-                </m:d>
-                <m:r>
-                  <w:rPr>
-                    <w:rFonts w:ascii="Cambria Math" w:hAnsi="Cambria Math" w:cstheme="minorHAnsi"/>
-                    <w:sz w:val="24"/>
-                    <w:szCs w:val="24"/>
-                  </w:rPr>
-                  <m:t>+</m:t>
-                </m:r>
-                <m:d>
-                  <m:dPr>
-                    <m:ctrlPr>
-                      <w:rPr>
-                        <w:rFonts w:ascii="Cambria Math" w:hAnsi="Cambria Math" w:cstheme="minorHAnsi"/>
-                        <w:i/>
-                        <w:sz w:val="24"/>
-                        <w:szCs w:val="24"/>
-                      </w:rPr>
-                    </m:ctrlPr>
-                  </m:dPr>
-                  <m:e>
-                    <m:sSub>
-                      <m:sSubPr>
-                        <m:ctrlPr>
-                          <w:rPr>
-                            <w:rFonts w:ascii="Cambria Math" w:hAnsi="Cambria Math" w:cstheme="minorHAnsi"/>
-                            <w:i/>
-                            <w:sz w:val="24"/>
-                            <w:szCs w:val="24"/>
-                          </w:rPr>
-                        </m:ctrlPr>
-                      </m:sSubPr>
-                      <m:e>
-                        <m:r>
-                          <w:rPr>
-                            <w:rFonts w:ascii="Cambria Math" w:hAnsi="Cambria Math" w:cstheme="minorHAnsi"/>
-                            <w:sz w:val="24"/>
-                            <w:szCs w:val="24"/>
-                          </w:rPr>
-                          <m:t>μ</m:t>
-                        </m:r>
-                      </m:e>
-                      <m:sub>
-                        <m:r>
-                          <w:rPr>
-                            <w:rFonts w:ascii="Cambria Math" w:hAnsi="Cambria Math" w:cstheme="minorHAnsi"/>
-                            <w:sz w:val="24"/>
-                            <w:szCs w:val="24"/>
-                          </w:rPr>
-                          <m:t>12</m:t>
-                        </m:r>
-                      </m:sub>
-                    </m:sSub>
-                    <m:r>
-                      <w:rPr>
-                        <w:rFonts w:ascii="Cambria Math" w:hAnsi="Cambria Math" w:cstheme="minorHAnsi"/>
-                        <w:sz w:val="24"/>
-                        <w:szCs w:val="24"/>
-                      </w:rPr>
-                      <m:t>-</m:t>
-                    </m:r>
-                    <m:sSub>
-                      <m:sSubPr>
-                        <m:ctrlPr>
-                          <w:rPr>
-                            <w:rFonts w:ascii="Cambria Math" w:hAnsi="Cambria Math" w:cstheme="minorHAnsi"/>
-                            <w:i/>
-                            <w:sz w:val="24"/>
-                            <w:szCs w:val="24"/>
-                          </w:rPr>
-                        </m:ctrlPr>
-                      </m:sSubPr>
-                      <m:e>
-                        <m:r>
-                          <w:rPr>
-                            <w:rFonts w:ascii="Cambria Math" w:hAnsi="Cambria Math" w:cstheme="minorHAnsi"/>
-                            <w:sz w:val="24"/>
-                            <w:szCs w:val="24"/>
-                          </w:rPr>
-                          <m:t>μ</m:t>
-                        </m:r>
-                      </m:e>
-                      <m:sub>
-                        <m:r>
-                          <w:rPr>
-                            <w:rFonts w:ascii="Cambria Math" w:hAnsi="Cambria Math" w:cstheme="minorHAnsi"/>
-                            <w:sz w:val="24"/>
-                            <w:szCs w:val="24"/>
-                          </w:rPr>
-                          <m:t>11</m:t>
-                        </m:r>
-                      </m:sub>
-                    </m:sSub>
-                  </m:e>
-                </m:d>
-                <m:r>
-                  <w:rPr>
-                    <w:rFonts w:ascii="Cambria Math" w:hAnsi="Cambria Math" w:cstheme="minorHAnsi"/>
-                    <w:sz w:val="24"/>
-                    <w:szCs w:val="24"/>
-                  </w:rPr>
-                  <m:t>)</m:t>
-                </m:r>
-              </m:oMath>
-            </m:oMathPara>
-          </w:p>
-        </w:tc>
-        <w:tc>
-          <w:tcPr>
-            <w:tcW w:w="4320" w:type="dxa"/>
+            <w:tcBorders>
+              <w:top w:val="single" w:sz="4" w:space="0" w:color="auto"/>
+              <w:left w:val="single" w:sz="4" w:space="0" w:color="auto"/>
+              <w:bottom w:val="single" w:sz="4" w:space="0" w:color="auto"/>
+              <w:right w:val="single" w:sz="4" w:space="0" w:color="auto"/>
+            </w:tcBorders>
           </w:tcPr>
           <w:p>
             <w:pPr>
@@ -13073,235 +13352,6 @@
           </w:p>
         </w:tc>
       </w:tr>
-      <w:tr>
-        <w:tc>
-          <w:tcPr>
-            <w:tcW w:w="4680" w:type="dxa"/>
-          </w:tcPr>
-          <w:p>
-            <w:pPr>
-              <w:rPr>
-                <w:rFonts w:eastAsia="MS Mincho" w:cstheme="minorHAnsi"/>
-                <w:sz w:val="24"/>
-                <w:szCs w:val="24"/>
-              </w:rPr>
-            </w:pPr>
-            <m:oMathPara>
-              <m:oMathParaPr>
-                <m:jc m:val="left"/>
-              </m:oMathParaPr>
-              <m:oMath>
-                <m:sSub>
-                  <m:sSubPr>
-                    <m:ctrlPr>
-                      <w:rPr>
-                        <w:rFonts w:ascii="Cambria Math" w:hAnsi="Cambria Math" w:cstheme="minorHAnsi"/>
-                        <w:i/>
-                        <w:sz w:val="24"/>
-                        <w:szCs w:val="24"/>
-                      </w:rPr>
-                    </m:ctrlPr>
-                  </m:sSubPr>
-                  <m:e>
-                    <m:r>
-                      <w:rPr>
-                        <w:rFonts w:ascii="Cambria Math" w:hAnsi="Cambria Math" w:cstheme="minorHAnsi"/>
-                        <w:sz w:val="24"/>
-                        <w:szCs w:val="24"/>
-                      </w:rPr>
-                      <m:t>b</m:t>
-                    </m:r>
-                  </m:e>
-                  <m:sub>
-                    <m:r>
-                      <w:rPr>
-                        <w:rFonts w:ascii="Cambria Math" w:hAnsi="Cambria Math" w:cstheme="minorHAnsi"/>
-                        <w:sz w:val="24"/>
-                        <w:szCs w:val="24"/>
-                      </w:rPr>
-                      <m:t>5</m:t>
-                    </m:r>
-                  </m:sub>
-                </m:sSub>
-                <m:r>
-                  <w:rPr>
-                    <w:rFonts w:ascii="Cambria Math" w:hAnsi="Cambria Math" w:cstheme="minorHAnsi"/>
-                    <w:sz w:val="24"/>
-                    <w:szCs w:val="24"/>
-                  </w:rPr>
-                  <m:t>=</m:t>
-                </m:r>
-                <m:sSub>
-                  <m:sSubPr>
-                    <m:ctrlPr>
-                      <w:rPr>
-                        <w:rFonts w:ascii="Cambria Math" w:hAnsi="Cambria Math" w:cstheme="minorHAnsi"/>
-                        <w:i/>
-                        <w:sz w:val="24"/>
-                        <w:szCs w:val="24"/>
-                      </w:rPr>
-                    </m:ctrlPr>
-                  </m:sSubPr>
-                  <m:e>
-                    <m:r>
-                      <w:rPr>
-                        <w:rFonts w:ascii="Cambria Math" w:hAnsi="Cambria Math" w:cstheme="minorHAnsi"/>
-                        <w:sz w:val="24"/>
-                        <w:szCs w:val="24"/>
-                      </w:rPr>
-                      <m:t>μ</m:t>
-                    </m:r>
-                  </m:e>
-                  <m:sub>
-                    <m:r>
-                      <w:rPr>
-                        <w:rFonts w:ascii="Cambria Math" w:hAnsi="Cambria Math" w:cstheme="minorHAnsi"/>
-                        <w:sz w:val="24"/>
-                        <w:szCs w:val="24"/>
-                      </w:rPr>
-                      <m:t>32</m:t>
-                    </m:r>
-                  </m:sub>
-                </m:sSub>
-                <m:r>
-                  <w:rPr>
-                    <w:rFonts w:ascii="Cambria Math" w:hAnsi="Cambria Math" w:cstheme="minorHAnsi"/>
-                    <w:sz w:val="24"/>
-                    <w:szCs w:val="24"/>
-                  </w:rPr>
-                  <m:t>-</m:t>
-                </m:r>
-                <m:sSub>
-                  <m:sSubPr>
-                    <m:ctrlPr>
-                      <w:rPr>
-                        <w:rFonts w:ascii="Cambria Math" w:hAnsi="Cambria Math" w:cstheme="minorHAnsi"/>
-                        <w:i/>
-                        <w:sz w:val="24"/>
-                        <w:szCs w:val="24"/>
-                      </w:rPr>
-                    </m:ctrlPr>
-                  </m:sSubPr>
-                  <m:e>
-                    <m:r>
-                      <w:rPr>
-                        <w:rFonts w:ascii="Cambria Math" w:hAnsi="Cambria Math" w:cstheme="minorHAnsi"/>
-                        <w:sz w:val="24"/>
-                        <w:szCs w:val="24"/>
-                      </w:rPr>
-                      <m:t>μ</m:t>
-                    </m:r>
-                  </m:e>
-                  <m:sub>
-                    <m:r>
-                      <w:rPr>
-                        <w:rFonts w:ascii="Cambria Math" w:hAnsi="Cambria Math" w:cstheme="minorHAnsi"/>
-                        <w:sz w:val="24"/>
-                        <w:szCs w:val="24"/>
-                      </w:rPr>
-                      <m:t>31</m:t>
-                    </m:r>
-                  </m:sub>
-                </m:sSub>
-                <m:r>
-                  <w:rPr>
-                    <w:rFonts w:ascii="Cambria Math" w:hAnsi="Cambria Math" w:cstheme="minorHAnsi"/>
-                    <w:sz w:val="24"/>
-                    <w:szCs w:val="24"/>
-                  </w:rPr>
-                  <m:t>-</m:t>
-                </m:r>
-                <m:sSub>
-                  <m:sSubPr>
-                    <m:ctrlPr>
-                      <w:rPr>
-                        <w:rFonts w:ascii="Cambria Math" w:hAnsi="Cambria Math" w:cstheme="minorHAnsi"/>
-                        <w:i/>
-                        <w:sz w:val="24"/>
-                        <w:szCs w:val="24"/>
-                      </w:rPr>
-                    </m:ctrlPr>
-                  </m:sSubPr>
-                  <m:e>
-                    <m:r>
-                      <w:rPr>
-                        <w:rFonts w:ascii="Cambria Math" w:hAnsi="Cambria Math" w:cstheme="minorHAnsi"/>
-                        <w:sz w:val="24"/>
-                        <w:szCs w:val="24"/>
-                      </w:rPr>
-                      <m:t>μ</m:t>
-                    </m:r>
-                  </m:e>
-                  <m:sub>
-                    <m:r>
-                      <w:rPr>
-                        <w:rFonts w:ascii="Cambria Math" w:hAnsi="Cambria Math" w:cstheme="minorHAnsi"/>
-                        <w:sz w:val="24"/>
-                        <w:szCs w:val="24"/>
-                      </w:rPr>
-                      <m:t>12</m:t>
-                    </m:r>
-                  </m:sub>
-                </m:sSub>
-                <m:r>
-                  <w:rPr>
-                    <w:rFonts w:ascii="Cambria Math" w:hAnsi="Cambria Math" w:cstheme="minorHAnsi"/>
-                    <w:sz w:val="24"/>
-                    <w:szCs w:val="24"/>
-                  </w:rPr>
-                  <m:t xml:space="preserve">+ </m:t>
-                </m:r>
-                <m:sSub>
-                  <m:sSubPr>
-                    <m:ctrlPr>
-                      <w:rPr>
-                        <w:rFonts w:ascii="Cambria Math" w:hAnsi="Cambria Math" w:cstheme="minorHAnsi"/>
-                        <w:i/>
-                        <w:sz w:val="24"/>
-                        <w:szCs w:val="24"/>
-                      </w:rPr>
-                    </m:ctrlPr>
-                  </m:sSubPr>
-                  <m:e>
-                    <m:r>
-                      <w:rPr>
-                        <w:rFonts w:ascii="Cambria Math" w:hAnsi="Cambria Math" w:cstheme="minorHAnsi"/>
-                        <w:sz w:val="24"/>
-                        <w:szCs w:val="24"/>
-                      </w:rPr>
-                      <m:t>μ</m:t>
-                    </m:r>
-                  </m:e>
-                  <m:sub>
-                    <m:r>
-                      <w:rPr>
-                        <w:rFonts w:ascii="Cambria Math" w:hAnsi="Cambria Math" w:cstheme="minorHAnsi"/>
-                        <w:sz w:val="24"/>
-                        <w:szCs w:val="24"/>
-                      </w:rPr>
-                      <m:t>11</m:t>
-                    </m:r>
-                  </m:sub>
-                </m:sSub>
-              </m:oMath>
-            </m:oMathPara>
-          </w:p>
-        </w:tc>
-        <w:tc>
-          <w:tcPr>
-            <w:tcW w:w="4320" w:type="dxa"/>
-          </w:tcPr>
-          <w:p>
-            <w:pPr>
-              <w:rPr>
-                <w:rFonts w:cstheme="minorHAnsi"/>
-                <w:sz w:val="24"/>
-                <w:szCs w:val="24"/>
-              </w:rPr>
-            </w:pPr>
-          </w:p>
-        </w:tc>
-      </w:tr>
     </w:tbl>
     <w:p>
       <w:pPr>
@@ -13328,6 +13378,8 @@
         </w:rPr>
         <w:t>B:</w:t>
       </w:r>
+      <w:bookmarkStart w:id="0" w:name="_GoBack"/>
+      <w:bookmarkEnd w:id="0"/>
     </w:p>
     <w:p>
       <w:pPr>
@@ -14019,7 +14071,7 @@
         <w:sz w:val="24"/>
         <w:szCs w:val="24"/>
       </w:rPr>
-      <w:t>3</w:t>
+      <w:t>2</w:t>
     </w:r>
     <w:r>
       <w:rPr>
@@ -21060,8 +21112,15 @@
 <file path=customXml/itemProps2.xml><?xml version="1.0" encoding="utf-8"?>
 <ds:datastoreItem xmlns:ds="http://schemas.openxmlformats.org/officeDocument/2006/customXml" ds:itemID="{2A81014C-61B9-4926-864F-9EE29AA5D2FB}">
   <ds:schemaRefs>
+    <ds:schemaRef ds:uri="http://schemas.microsoft.com/office/infopath/2007/PartnerControls"/>
+    <ds:schemaRef ds:uri="51a5f99a-b852-40ae-9094-be726bf769c0"/>
+    <ds:schemaRef ds:uri="http://purl.org/dc/elements/1.1/"/>
     <ds:schemaRef ds:uri="http://schemas.microsoft.com/office/2006/metadata/properties"/>
-    <ds:schemaRef ds:uri="http://schemas.microsoft.com/office/infopath/2007/PartnerControls"/>
+    <ds:schemaRef ds:uri="http://purl.org/dc/terms/"/>
+    <ds:schemaRef ds:uri="http://schemas.openxmlformats.org/package/2006/metadata/core-properties"/>
+    <ds:schemaRef ds:uri="http://schemas.microsoft.com/office/2006/documentManagement/types"/>
+    <ds:schemaRef ds:uri="http://www.w3.org/XML/1998/namespace"/>
+    <ds:schemaRef ds:uri="http://purl.org/dc/dcmitype/"/>
   </ds:schemaRefs>
 </ds:datastoreItem>
 </file>
@@ -21085,7 +21144,7 @@
 </file>
 
 <file path=customXml/itemProps4.xml><?xml version="1.0" encoding="utf-8"?>
-<ds:datastoreItem xmlns:ds="http://schemas.openxmlformats.org/officeDocument/2006/customXml" ds:itemID="{AEAC6157-2720-434E-B5ED-8789BCE01AA0}">
+<ds:datastoreItem xmlns:ds="http://schemas.openxmlformats.org/officeDocument/2006/customXml" ds:itemID="{7F0398EE-6141-48BE-B6E2-49282DBE6993}">
   <ds:schemaRefs>
     <ds:schemaRef ds:uri="http://schemas.openxmlformats.org/officeDocument/2006/bibliography"/>
   </ds:schemaRefs>

</xml_diff>